<commit_message>
update paper & resources
</commit_message>
<xml_diff>
--- a/document/论文写作/推荐系统.docx
+++ b/document/论文写作/推荐系统.docx
@@ -175,7 +175,7 @@
             <v:imagedata r:id="rId8" o:title=""/>
             <w10:wrap type="topAndBottom"/>
           </v:shape>
-          <o:OLEObject Type="Embed" ProgID="MSPhotoEd.3" ShapeID="_x0000_s1099" DrawAspect="Content" ObjectID="_1489861999" r:id="rId9"/>
+          <o:OLEObject Type="Embed" ProgID="MSPhotoEd.3" ShapeID="_x0000_s1099" DrawAspect="Content" ObjectID="_1489999923" r:id="rId9"/>
         </w:object>
       </w:r>
     </w:p>
@@ -215,7 +215,7 @@
             <v:imagedata r:id="rId10" o:title=""/>
             <w10:wrap type="topAndBottom"/>
           </v:shape>
-          <o:OLEObject Type="Embed" ProgID="MSPhotoEd.3" ShapeID="_x0000_s1100" DrawAspect="Content" ObjectID="_1489862000" r:id="rId11"/>
+          <o:OLEObject Type="Embed" ProgID="MSPhotoEd.3" ShapeID="_x0000_s1100" DrawAspect="Content" ObjectID="_1489999924" r:id="rId11"/>
         </w:object>
       </w:r>
     </w:p>
@@ -2859,7 +2859,7 @@
             <v:imagedata r:id="rId10" o:title=""/>
             <w10:wrap type="topAndBottom"/>
           </v:shape>
-          <o:OLEObject Type="Embed" ProgID="MSPhotoEd.3" ShapeID="_x0000_s1069" DrawAspect="Content" ObjectID="_1489862001" r:id="rId13"/>
+          <o:OLEObject Type="Embed" ProgID="MSPhotoEd.3" ShapeID="_x0000_s1069" DrawAspect="Content" ObjectID="_1489999925" r:id="rId13"/>
         </w:object>
       </w:r>
     </w:p>
@@ -3886,7 +3886,7 @@
             <v:imagedata r:id="rId10" o:title=""/>
             <w10:wrap type="topAndBottom"/>
           </v:shape>
-          <o:OLEObject Type="Embed" ProgID="MSPhotoEd.3" ShapeID="_x0000_s1071" DrawAspect="Content" ObjectID="_1489862002" r:id="rId14"/>
+          <o:OLEObject Type="Embed" ProgID="MSPhotoEd.3" ShapeID="_x0000_s1071" DrawAspect="Content" ObjectID="_1489999926" r:id="rId14"/>
         </w:object>
       </w:r>
     </w:p>
@@ -15024,51 +15024,6 @@
         </w:rPr>
         <w:lastRenderedPageBreak/>
         <w:t>相关的物品。</w:t>
-      </w:r>
-    </w:p>
-    <w:p>
-      <w:pPr>
-        <w:pStyle w:val="a4"/>
-        <w:ind w:firstLine="480"/>
-      </w:pPr>
-      <w:r>
-        <w:rPr>
-          <w:rFonts w:hint="eastAsia"/>
-          <w:highlight w:val="yellow"/>
-        </w:rPr>
-        <w:t>可扩展</w:t>
-      </w:r>
-      <w:r>
-        <w:rPr>
-          <w:rFonts w:hint="eastAsia"/>
-          <w:highlight w:val="yellow"/>
-        </w:rPr>
-        <w:t>（介绍</w:t>
-      </w:r>
-      <w:r>
-        <w:rPr>
-          <w:highlight w:val="yellow"/>
-        </w:rPr>
-        <w:t>传统</w:t>
-      </w:r>
-      <w:r>
-        <w:rPr>
-          <w:highlight w:val="yellow"/>
-        </w:rPr>
-        <w:t>Top-N</w:t>
-      </w:r>
-      <w:r>
-        <w:rPr>
-          <w:highlight w:val="yellow"/>
-        </w:rPr>
-        <w:t>推荐）</w:t>
-      </w:r>
-      <w:r>
-        <w:rPr>
-          <w:rFonts w:hint="eastAsia"/>
-          <w:highlight w:val="yellow"/>
-        </w:rPr>
-        <w:t>内容</w:t>
       </w:r>
     </w:p>
     <w:p>
@@ -18387,13 +18342,7 @@
                 <w:rPr>
                   <w:rFonts w:ascii="Cambria Math" w:hAnsi="Cambria Math"/>
                 </w:rPr>
-                <m:t>γ</m:t>
-              </m:r>
-              <m:r>
-                <w:rPr>
-                  <w:rFonts w:ascii="Cambria Math" w:hAnsi="Cambria Math"/>
-                </w:rPr>
-                <m:t>(P)</m:t>
+                <m:t>γ(P)</m:t>
               </m:r>
             </m:e>
           </m:nary>
@@ -18404,9 +18353,6 @@
       <w:pPr>
         <w:pStyle w:val="a4"/>
         <w:ind w:firstLine="480"/>
-        <w:rPr>
-          <w:rFonts w:hint="eastAsia"/>
-        </w:rPr>
       </w:pPr>
       <w:r>
         <w:rPr>
@@ -18554,24 +18500,6 @@
         </w:rPr>
         <w:t>短期兴趣</w:t>
       </w:r>
-      <w:r>
-        <w:rPr>
-          <w:rFonts w:eastAsia="仿宋_GB2312" w:hint="eastAsia"/>
-        </w:rPr>
-        <w:t>（</w:t>
-      </w:r>
-      <w:r>
-        <w:rPr>
-          <w:rFonts w:eastAsia="仿宋_GB2312" w:hint="eastAsia"/>
-        </w:rPr>
-        <w:t>fix</w:t>
-      </w:r>
-      <w:r>
-        <w:rPr>
-          <w:rFonts w:eastAsia="仿宋_GB2312"/>
-        </w:rPr>
-        <w:t>）</w:t>
-      </w:r>
     </w:p>
     <w:p>
       <w:pPr>
@@ -19032,30 +18960,51 @@
         <w:rPr>
           <w:rFonts w:hint="eastAsia"/>
         </w:rPr>
-        <w:t>引入用户时间节点，用户物品二分图模型转变为时间段图模型</w:t>
-      </w:r>
-      <w:r>
-        <w:rPr>
-          <w:rFonts w:hint="eastAsia"/>
-        </w:rPr>
+        <w:t>引入时间因素</w:t>
+      </w:r>
+      <w:r>
+        <w:rPr>
+          <w:rFonts w:hint="eastAsia"/>
+        </w:rPr>
+        <w:t>，用户物品二分图模型</w:t>
+      </w:r>
+      <w:r>
+        <w:rPr>
+          <w:rFonts w:hint="eastAsia"/>
+        </w:rPr>
+        <w:t>转化为</w:t>
+      </w:r>
+      <w:r>
+        <w:rPr>
+          <w:rFonts w:hint="eastAsia"/>
+        </w:rPr>
+        <w:t>时间段图模型</w:t>
+      </w:r>
+      <w:r>
+        <w:rPr>
+          <w:rFonts w:hint="eastAsia"/>
+        </w:rPr>
+        <w:t>(</w:t>
+      </w:r>
+      <w:r>
+        <w:rPr>
+          <w:rFonts w:hint="eastAsia"/>
+        </w:rPr>
+        <w:t>Session</w:t>
+      </w:r>
+      <w:r>
         <w:t xml:space="preserve"> </w:t>
       </w:r>
       <w:r>
         <w:rPr>
           <w:rFonts w:hint="eastAsia"/>
         </w:rPr>
-        <w:t>Session</w:t>
-      </w:r>
-      <w:r>
-        <w:t xml:space="preserve"> </w:t>
-      </w:r>
-      <w:r>
-        <w:rPr>
-          <w:rFonts w:hint="eastAsia"/>
-        </w:rPr>
         <w:t>based Graph Model (SGM)</w:t>
       </w:r>
       <w:r>
+        <w:t>)</w:t>
+      </w:r>
+      <w:r>
         <w:rPr>
           <w:rFonts w:hint="eastAsia"/>
         </w:rPr>
@@ -19071,7 +19020,13 @@
         <w:rPr>
           <w:rFonts w:hint="eastAsia"/>
         </w:rPr>
-        <w:t>是一个二分图，它被定义为</w:t>
+        <w:t>是一个二分图，</w:t>
+      </w:r>
+      <w:r>
+        <w:rPr>
+          <w:rFonts w:hint="eastAsia"/>
+        </w:rPr>
+        <w:t>定义为</w:t>
       </w:r>
       <w:r>
         <w:rPr>
@@ -19089,25 +19044,49 @@
         <w:rPr>
           <w:rFonts w:hint="eastAsia"/>
         </w:rPr>
+        <w:t>S</w:t>
+      </w:r>
+      <w:r>
+        <w:rPr>
+          <w:rFonts w:hint="eastAsia"/>
+        </w:rPr>
+        <w:t>是用户时间节点</w:t>
+      </w:r>
+      <w:r>
+        <w:rPr>
+          <w:rFonts w:hint="eastAsia"/>
+        </w:rPr>
+        <w:t>的</w:t>
+      </w:r>
+      <w:r>
+        <w:rPr>
+          <w:rFonts w:hint="eastAsia"/>
+        </w:rPr>
+        <w:t>集合，</w:t>
+      </w:r>
+      <w:r>
+        <w:rPr>
+          <w:rFonts w:hint="eastAsia"/>
+        </w:rPr>
         <w:t>U</w:t>
       </w:r>
       <w:r>
         <w:rPr>
           <w:rFonts w:hint="eastAsia"/>
         </w:rPr>
-        <w:t>是用户节点集合，</w:t>
-      </w:r>
-      <w:r>
-        <w:rPr>
-          <w:rFonts w:hint="eastAsia"/>
-        </w:rPr>
-        <w:t xml:space="preserve"> S</w:t>
-      </w:r>
-      <w:r>
-        <w:rPr>
-          <w:rFonts w:hint="eastAsia"/>
-        </w:rPr>
-        <w:t>是用户时间节点集合，</w:t>
+        <w:t>是用户节点</w:t>
+      </w:r>
+      <w:r>
+        <w:rPr>
+          <w:rFonts w:hint="eastAsia"/>
+        </w:rPr>
+        <w:t>的</w:t>
+      </w:r>
+      <w:r>
+        <w:rPr>
+          <w:rFonts w:hint="eastAsia"/>
+        </w:rPr>
+        <w:t>集合，</w:t>
       </w:r>
       <w:r>
         <w:rPr>
@@ -19119,7 +19098,19 @@
         <w:rPr>
           <w:rFonts w:hint="eastAsia"/>
         </w:rPr>
-        <w:t>是物品节点集合，</w:t>
+        <w:t>是物品节点</w:t>
+      </w:r>
+      <w:r>
+        <w:rPr>
+          <w:rFonts w:hint="eastAsia"/>
+        </w:rPr>
+        <w:t>的</w:t>
+      </w:r>
+      <w:r>
+        <w:rPr>
+          <w:rFonts w:hint="eastAsia"/>
+        </w:rPr>
+        <w:t>集合，</w:t>
       </w:r>
       <w:r>
         <w:rPr>
@@ -19143,14 +19134,8 @@
         <w:rPr>
           <w:rFonts w:hint="eastAsia"/>
         </w:rPr>
-        <w:t>定</w:t>
-      </w:r>
-      <w:r>
-        <w:rPr>
-          <w:rFonts w:hint="eastAsia"/>
-        </w:rPr>
         <w:lastRenderedPageBreak/>
-        <w:t>义了边的权重。图</w:t>
+        <w:t>定义了边的权重。图</w:t>
       </w:r>
       <w:r>
         <w:rPr>
@@ -19174,7 +19159,7 @@
         <w:rPr>
           <w:rFonts w:hint="eastAsia"/>
         </w:rPr>
-        <w:t>的简单例子，图中包含了</w:t>
+        <w:t>的简单例子，图中包括</w:t>
       </w:r>
       <w:r>
         <w:rPr>
@@ -19210,7 +19195,25 @@
         <w:rPr>
           <w:rFonts w:hint="eastAsia"/>
         </w:rPr>
-        <w:t>节点以及</w:t>
+        <w:t>节点和</w:t>
+      </w:r>
+      <w:r>
+        <w:rPr>
+          <w:rFonts w:hint="eastAsia"/>
+        </w:rPr>
+        <w:t>3</w:t>
+      </w:r>
+      <w:r>
+        <w:rPr>
+          <w:rFonts w:hint="eastAsia"/>
+        </w:rPr>
+        <w:t>个物品节点。</w:t>
+      </w:r>
+      <w:r>
+        <w:rPr>
+          <w:rFonts w:hint="eastAsia"/>
+        </w:rPr>
+        <w:t>图</w:t>
       </w:r>
       <w:r>
         <w:rPr>
@@ -19222,7 +19225,13 @@
         <w:rPr>
           <w:rFonts w:hint="eastAsia"/>
         </w:rPr>
-        <w:t>个物品节点。图中表明，用户</w:t>
+        <w:t>表明</w:t>
+      </w:r>
+      <w:r>
+        <w:rPr>
+          <w:rFonts w:hint="eastAsia"/>
+        </w:rPr>
+        <w:t>，用户</w:t>
       </w:r>
       <w:r>
         <w:rPr>
@@ -19420,7 +19429,7 @@
         <w:rPr>
           <w:rFonts w:hint="eastAsia"/>
         </w:rPr>
-        <w:t>SGM</w:t>
+        <w:t>时间段图模型</w:t>
       </w:r>
       <w:r>
         <w:rPr>
@@ -19432,7 +19441,14 @@
         <w:rPr>
           <w:rFonts w:hint="eastAsia"/>
         </w:rPr>
-        <w:t>vu</w:t>
+        <w:t>v</w:t>
+      </w:r>
+      <w:r>
+        <w:rPr>
+          <w:rFonts w:hint="eastAsia"/>
+          <w:vertAlign w:val="subscript"/>
+        </w:rPr>
+        <w:t>u</w:t>
       </w:r>
       <w:r>
         <w:rPr>
@@ -19444,7 +19460,7 @@
         <w:rPr>
           <w:rFonts w:hint="eastAsia"/>
         </w:rPr>
-        <w:t xml:space="preserve"> u</w:t>
+        <w:t>u</w:t>
       </w:r>
       <w:r>
         <w:rPr>
@@ -19468,36 +19484,12 @@
         <w:rPr>
           <w:rFonts w:hint="eastAsia"/>
         </w:rPr>
-        <w:t>(</w:t>
-      </w:r>
-      <w:r>
-        <w:rPr>
-          <w:rFonts w:hint="eastAsia"/>
-        </w:rPr>
-        <w:t>这些物品的集合用</w:t>
-      </w:r>
-      <w:r>
-        <w:rPr>
-          <w:rFonts w:hint="eastAsia"/>
-        </w:rPr>
         <w:t>N(u)</w:t>
       </w:r>
       <w:r>
         <w:rPr>
           <w:rFonts w:hint="eastAsia"/>
         </w:rPr>
-        <w:t>表示</w:t>
-      </w:r>
-      <w:r>
-        <w:rPr>
-          <w:rFonts w:hint="eastAsia"/>
-        </w:rPr>
-        <w:t>)</w:t>
-      </w:r>
-      <w:r>
-        <w:rPr>
-          <w:rFonts w:hint="eastAsia"/>
-        </w:rPr>
         <w:t>对应的节点都有边相连，这表示了用户的长期兴趣。而用户时间节点</w:t>
       </w:r>
       <w:r>
@@ -19537,37 +19529,32 @@
         <w:rPr>
           <w:rFonts w:hint="eastAsia"/>
         </w:rPr>
-        <w:t>行为的所有物品</w:t>
-      </w:r>
-      <w:r>
-        <w:rPr>
-          <w:rFonts w:hint="eastAsia"/>
-        </w:rPr>
-        <w:t>(</w:t>
-      </w:r>
-      <w:r>
-        <w:rPr>
-          <w:rFonts w:hint="eastAsia"/>
-        </w:rPr>
-        <w:t>这些物品的集合被记为</w:t>
-      </w:r>
-      <w:r>
-        <w:rPr>
-          <w:rFonts w:hint="eastAsia"/>
-        </w:rPr>
-        <w:t>N(u, t))</w:t>
-      </w:r>
-      <w:r>
-        <w:rPr>
-          <w:rFonts w:hint="eastAsia"/>
-        </w:rPr>
-        <w:t>对应的节点有边相连。因此，如果从用户节点</w:t>
-      </w:r>
-      <w:r>
-        <w:rPr>
-          <w:rFonts w:hint="eastAsia"/>
-        </w:rPr>
-        <w:t>vu</w:t>
+        <w:t>行为的所有物</w:t>
+      </w:r>
+      <w:r>
+        <w:rPr>
+          <w:rFonts w:hint="eastAsia"/>
+        </w:rPr>
+        <w:t>N(u, t)</w:t>
+      </w:r>
+      <w:r>
+        <w:rPr>
+          <w:rFonts w:hint="eastAsia"/>
+        </w:rPr>
+        <w:t>对应的节点有边相连。因此，如果从用户节</w:t>
+      </w:r>
+      <w:r>
+        <w:rPr>
+          <w:rFonts w:hint="eastAsia"/>
+        </w:rPr>
+        <w:t>v</w:t>
+      </w:r>
+      <w:r>
+        <w:rPr>
+          <w:rFonts w:hint="eastAsia"/>
+          <w:vertAlign w:val="subscript"/>
+        </w:rPr>
+        <w:t>u</w:t>
       </w:r>
       <w:r>
         <w:rPr>
@@ -19591,7 +19578,7 @@
         <w:rPr>
           <w:rFonts w:hint="eastAsia"/>
         </w:rPr>
-        <w:t xml:space="preserve"> u</w:t>
+        <w:t>u</w:t>
       </w:r>
       <w:r>
         <w:rPr>
@@ -19626,8 +19613,6 @@
         </w:rPr>
         <w:t>ut</w:t>
       </w:r>
-      <w:bookmarkStart w:id="40" w:name="_GoBack"/>
-      <w:bookmarkEnd w:id="40"/>
       <w:r>
         <w:rPr>
           <w:rFonts w:hint="eastAsia"/>
@@ -19664,9 +19649,6 @@
         <w:pStyle w:val="a4"/>
         <w:ind w:firstLine="480"/>
         <w:jc w:val="center"/>
-        <w:rPr>
-          <w:rFonts w:hint="eastAsia"/>
-        </w:rPr>
       </w:pPr>
       <m:oMath>
         <m:r>
@@ -19845,7 +19827,28 @@
         <w:rPr>
           <w:rFonts w:hint="eastAsia"/>
         </w:rPr>
-        <w:t>控制了长期兴趣和短期兴趣对推荐结果的影响。</w:t>
+        <w:t>控制</w:t>
+      </w:r>
+      <w:r>
+        <w:rPr>
+          <w:rFonts w:hint="eastAsia"/>
+        </w:rPr>
+        <w:t>长期兴趣和短期兴趣来</w:t>
+      </w:r>
+      <w:r>
+        <w:t>影响</w:t>
+      </w:r>
+      <w:r>
+        <w:rPr>
+          <w:rFonts w:hint="eastAsia"/>
+        </w:rPr>
+        <w:t>推荐结果</w:t>
+      </w:r>
+      <w:r>
+        <w:rPr>
+          <w:rFonts w:hint="eastAsia"/>
+        </w:rPr>
+        <w:t>。</w:t>
       </w:r>
     </w:p>
     <w:p>
@@ -19859,11 +19862,10 @@
           <w:rFonts w:hint="eastAsia"/>
           <w:noProof/>
         </w:rPr>
-        <w:lastRenderedPageBreak/>
         <w:drawing>
           <wp:inline distT="0" distB="0" distL="0" distR="0">
-            <wp:extent cx="4495800" cy="4810125"/>
-            <wp:effectExtent l="0" t="0" r="0" b="9525"/>
+            <wp:extent cx="4015061" cy="4295775"/>
+            <wp:effectExtent l="0" t="0" r="5080" b="0"/>
             <wp:docPr id="43" name="图片 43" descr="E:\code\GraduationThesis\document\论文写作\picture\时间段图模型.png"/>
             <wp:cNvGraphicFramePr>
               <a:graphicFrameLocks xmlns:a="http://schemas.openxmlformats.org/drawingml/2006/main" noChangeAspect="1"/>
@@ -19893,7 +19895,7 @@
                   <pic:spPr bwMode="auto">
                     <a:xfrm>
                       <a:off x="0" y="0"/>
-                      <a:ext cx="4495800" cy="4810125"/>
+                      <a:ext cx="4030086" cy="4311851"/>
                     </a:xfrm>
                     <a:prstGeom prst="rect">
                       <a:avLst/>
@@ -19914,11 +19916,12 @@
       <w:pPr>
         <w:pStyle w:val="af3"/>
       </w:pPr>
-      <w:bookmarkStart w:id="41" w:name="_Toc416076852"/>
-      <w:r>
-        <w:rPr>
-          <w:rFonts w:hint="eastAsia"/>
-        </w:rPr>
+      <w:bookmarkStart w:id="40" w:name="_Toc416076852"/>
+      <w:r>
+        <w:rPr>
+          <w:rFonts w:hint="eastAsia"/>
+        </w:rPr>
+        <w:lastRenderedPageBreak/>
         <w:t>图</w:t>
       </w:r>
       <w:r>
@@ -19975,7 +19978,7 @@
         </w:rPr>
         <w:t>时间段图模型</w:t>
       </w:r>
-      <w:bookmarkEnd w:id="41"/>
+      <w:bookmarkEnd w:id="40"/>
     </w:p>
     <w:p>
       <w:pPr>
@@ -20006,8 +20009,20 @@
       </w:r>
       <w:r>
         <w:rPr>
+          <w:rFonts w:eastAsia="仿宋_GB2312" w:hint="eastAsia"/>
+        </w:rPr>
+        <w:t>路径</w:t>
+      </w:r>
+      <w:r>
+        <w:rPr>
           <w:rFonts w:eastAsia="仿宋_GB2312"/>
         </w:rPr>
+        <w:t>融合</w:t>
+      </w:r>
+      <w:r>
+        <w:rPr>
+          <w:rFonts w:eastAsia="仿宋_GB2312"/>
+        </w:rPr>
         <w:t>推荐</w:t>
       </w:r>
       <w:r>
@@ -20015,24 +20030,6 @@
           <w:rFonts w:eastAsia="仿宋_GB2312" w:hint="eastAsia"/>
         </w:rPr>
         <w:t>算法</w:t>
-      </w:r>
-      <w:r>
-        <w:rPr>
-          <w:rFonts w:eastAsia="仿宋_GB2312" w:hint="eastAsia"/>
-        </w:rPr>
-        <w:t>(</w:t>
-      </w:r>
-      <w:r>
-        <w:rPr>
-          <w:rFonts w:eastAsia="仿宋_GB2312"/>
-        </w:rPr>
-        <w:t>fix</w:t>
-      </w:r>
-      <w:r>
-        <w:rPr>
-          <w:rFonts w:eastAsia="仿宋_GB2312" w:hint="eastAsia"/>
-        </w:rPr>
-        <w:t>)</w:t>
       </w:r>
     </w:p>
     <w:p>
@@ -20047,16 +20044,31 @@
         <w:t>本节主要讨论如何在时间段图模型</w:t>
       </w:r>
       <w:r>
-        <w:rPr>
-          <w:rFonts w:hint="eastAsia"/>
-        </w:rPr>
-        <w:t>SGM</w:t>
-      </w:r>
-      <w:r>
-        <w:rPr>
-          <w:rFonts w:hint="eastAsia"/>
-        </w:rPr>
-        <w:t>上度量用户对物品的兴趣并设计个性化推荐算法。</w:t>
+        <w:t>上</w:t>
+      </w:r>
+      <w:r>
+        <w:rPr>
+          <w:rFonts w:hint="eastAsia"/>
+        </w:rPr>
+        <w:t>计算</w:t>
+      </w:r>
+      <w:r>
+        <w:rPr>
+          <w:rFonts w:hint="eastAsia"/>
+        </w:rPr>
+        <w:t>用户对物品的兴趣</w:t>
+      </w:r>
+      <w:r>
+        <w:rPr>
+          <w:rFonts w:hint="eastAsia"/>
+        </w:rPr>
+        <w:t>，从而</w:t>
+      </w:r>
+      <w:r>
+        <w:rPr>
+          <w:rFonts w:hint="eastAsia"/>
+        </w:rPr>
+        <w:t>设计个性化推荐算法。</w:t>
       </w:r>
       <w:r>
         <w:rPr>
@@ -20065,25 +20077,73 @@
         <w:t xml:space="preserve"> </w:t>
       </w:r>
       <w:r>
-        <w:t>2.2.2.1</w:t>
-      </w:r>
-      <w:r>
-        <w:rPr>
-          <w:rFonts w:hint="eastAsia"/>
-        </w:rPr>
-        <w:t>节中介绍了用户物品二分图模型上的个性化排名算法，本节将对那些算法进行改进，让他们能够运行在</w:t>
-      </w:r>
-      <w:r>
-        <w:rPr>
-          <w:rFonts w:hint="eastAsia"/>
-        </w:rPr>
-        <w:t>SGM</w:t>
-      </w:r>
-      <w:r>
-        <w:rPr>
-          <w:rFonts w:hint="eastAsia"/>
-        </w:rPr>
-        <w:t>模型之上。</w:t>
+        <w:rPr>
+          <w:rFonts w:hint="eastAsia"/>
+        </w:rPr>
+        <w:t>在</w:t>
+      </w:r>
+      <w:r>
+        <w:t>2.2.2.</w:t>
+      </w:r>
+      <w:r>
+        <w:t>2</w:t>
+      </w:r>
+      <w:r>
+        <w:rPr>
+          <w:rFonts w:hint="eastAsia"/>
+        </w:rPr>
+        <w:t>节中介绍了</w:t>
+      </w:r>
+      <w:r>
+        <w:rPr>
+          <w:rFonts w:hint="eastAsia"/>
+        </w:rPr>
+        <w:t>基于</w:t>
+      </w:r>
+      <w:r>
+        <w:rPr>
+          <w:rFonts w:hint="eastAsia"/>
+        </w:rPr>
+        <w:t>用户物品二分图模型上的个性化排名</w:t>
+      </w:r>
+      <w:r>
+        <w:rPr>
+          <w:rFonts w:hint="eastAsia"/>
+        </w:rPr>
+        <w:t>推荐</w:t>
+      </w:r>
+      <w:r>
+        <w:rPr>
+          <w:rFonts w:hint="eastAsia"/>
+        </w:rPr>
+        <w:t>算法，本节将对路径</w:t>
+      </w:r>
+      <w:r>
+        <w:t>融合</w:t>
+      </w:r>
+      <w:r>
+        <w:rPr>
+          <w:rFonts w:hint="eastAsia"/>
+        </w:rPr>
+        <w:t>算法稍作修改</w:t>
+      </w:r>
+      <w:r>
+        <w:rPr>
+          <w:rFonts w:hint="eastAsia"/>
+        </w:rPr>
+        <w:t>，让他们能够运行在</w:t>
+      </w:r>
+      <w:r>
+        <w:rPr>
+          <w:rFonts w:hint="eastAsia"/>
+        </w:rPr>
+        <w:t>时间段图模型</w:t>
+      </w:r>
+      <w:r>
+        <w:rPr>
+          <w:rFonts w:hint="eastAsia"/>
+        </w:rPr>
+        <w:t>上。</w:t>
       </w:r>
     </w:p>
     <w:p>
@@ -20098,16 +20158,1319 @@
         <w:rPr>
           <w:rFonts w:hint="eastAsia"/>
           <w:color w:val="000000" w:themeColor="text1"/>
-          <w:highlight w:val="red"/>
-        </w:rPr>
-        <w:t>路径</w:t>
-      </w:r>
-      <w:r>
-        <w:rPr>
+        </w:rPr>
+        <w:t>基于</w:t>
+      </w:r>
+      <w:r>
+        <w:rPr>
+          <w:rFonts w:hint="eastAsia"/>
           <w:color w:val="000000" w:themeColor="text1"/>
-          <w:highlight w:val="red"/>
-        </w:rPr>
-        <w:t>融合算法</w:t>
+        </w:rPr>
+        <w:t>SGM</w:t>
+      </w:r>
+      <w:r>
+        <w:rPr>
+          <w:rFonts w:hint="eastAsia"/>
+          <w:color w:val="000000" w:themeColor="text1"/>
+        </w:rPr>
+        <w:t>的</w:t>
+      </w:r>
+      <w:r>
+        <w:rPr>
+          <w:color w:val="000000" w:themeColor="text1"/>
+        </w:rPr>
+        <w:t>路径融合算法主要思想是：</w:t>
+      </w:r>
+      <w:r>
+        <w:rPr>
+          <w:rFonts w:hint="eastAsia"/>
+          <w:color w:val="000000" w:themeColor="text1"/>
+        </w:rPr>
+        <w:t xml:space="preserve"> </w:t>
+      </w:r>
+      <w:r>
+        <w:rPr>
+          <w:rFonts w:hint="eastAsia"/>
+          <w:color w:val="000000" w:themeColor="text1"/>
+        </w:rPr>
+        <w:t>考虑</w:t>
+      </w:r>
+      <w:r>
+        <w:rPr>
+          <w:color w:val="000000" w:themeColor="text1"/>
+        </w:rPr>
+        <w:t>时间因素在</w:t>
+      </w:r>
+      <w:r>
+        <w:rPr>
+          <w:rFonts w:hint="eastAsia"/>
+          <w:color w:val="000000" w:themeColor="text1"/>
+        </w:rPr>
+        <w:t>就算</w:t>
+      </w:r>
+      <w:r>
+        <w:rPr>
+          <w:color w:val="000000" w:themeColor="text1"/>
+        </w:rPr>
+        <w:t>用户物品的相似度的时候</w:t>
+      </w:r>
+      <w:r>
+        <w:rPr>
+          <w:rFonts w:hint="eastAsia"/>
+          <w:color w:val="000000" w:themeColor="text1"/>
+        </w:rPr>
+        <w:t>；例如</w:t>
+      </w:r>
+      <w:r>
+        <w:rPr>
+          <w:color w:val="000000" w:themeColor="text1"/>
+        </w:rPr>
+        <w:t>下面这个简单的例子，</w:t>
+      </w:r>
+    </w:p>
+    <w:p>
+      <w:pPr>
+        <w:pStyle w:val="a4"/>
+        <w:ind w:firstLine="480"/>
+        <w:rPr>
+          <w:color w:val="000000" w:themeColor="text1"/>
+        </w:rPr>
+      </w:pPr>
+      <w:r>
+        <w:rPr>
+          <w:rFonts w:hint="eastAsia"/>
+          <w:color w:val="000000" w:themeColor="text1"/>
+        </w:rPr>
+        <w:t>在</w:t>
+      </w:r>
+      <w:r>
+        <w:rPr>
+          <w:color w:val="000000" w:themeColor="text1"/>
+        </w:rPr>
+        <w:t>图</w:t>
+      </w:r>
+      <w:r>
+        <w:rPr>
+          <w:rFonts w:hint="eastAsia"/>
+          <w:color w:val="000000" w:themeColor="text1"/>
+        </w:rPr>
+        <w:t>4</w:t>
+      </w:r>
+      <w:r>
+        <w:rPr>
+          <w:rFonts w:hint="eastAsia"/>
+          <w:color w:val="000000" w:themeColor="text1"/>
+        </w:rPr>
+        <w:t>中</w:t>
+      </w:r>
+      <w:r>
+        <w:rPr>
+          <w:color w:val="000000" w:themeColor="text1"/>
+        </w:rPr>
+        <w:t>，</w:t>
+      </w:r>
+      <w:r>
+        <w:rPr>
+          <w:rFonts w:hint="eastAsia"/>
+          <w:color w:val="000000" w:themeColor="text1"/>
+        </w:rPr>
+        <w:t xml:space="preserve"> </w:t>
+      </w:r>
+      <w:r>
+        <w:rPr>
+          <w:rFonts w:hint="eastAsia"/>
+          <w:color w:val="000000" w:themeColor="text1"/>
+        </w:rPr>
+        <w:t>计算用户</w:t>
+      </w:r>
+      <w:r>
+        <w:rPr>
+          <w:color w:val="000000" w:themeColor="text1"/>
+        </w:rPr>
+        <w:t>A</w:t>
+      </w:r>
+      <w:r>
+        <w:rPr>
+          <w:rFonts w:hint="eastAsia"/>
+          <w:color w:val="000000" w:themeColor="text1"/>
+        </w:rPr>
+        <w:t>在</w:t>
+      </w:r>
+      <w:r>
+        <w:rPr>
+          <w:rFonts w:hint="eastAsia"/>
+          <w:color w:val="000000" w:themeColor="text1"/>
+        </w:rPr>
+        <w:t>2</w:t>
+      </w:r>
+      <w:r>
+        <w:rPr>
+          <w:rFonts w:hint="eastAsia"/>
+          <w:color w:val="000000" w:themeColor="text1"/>
+        </w:rPr>
+        <w:t>时段和</w:t>
+      </w:r>
+      <w:r>
+        <w:rPr>
+          <w:color w:val="000000" w:themeColor="text1"/>
+        </w:rPr>
+        <w:t>物品</w:t>
+      </w:r>
+      <w:r>
+        <w:rPr>
+          <w:rFonts w:hint="eastAsia"/>
+          <w:color w:val="000000" w:themeColor="text1"/>
+        </w:rPr>
+        <w:t>i3</w:t>
+      </w:r>
+      <w:r>
+        <w:rPr>
+          <w:color w:val="000000" w:themeColor="text1"/>
+        </w:rPr>
+        <w:t>的</w:t>
+      </w:r>
+      <w:r>
+        <w:rPr>
+          <w:rFonts w:hint="eastAsia"/>
+          <w:color w:val="000000" w:themeColor="text1"/>
+        </w:rPr>
+        <w:t>相似度</w:t>
+      </w:r>
+      <w:r>
+        <w:rPr>
+          <w:color w:val="000000" w:themeColor="text1"/>
+        </w:rPr>
+        <w:t>。</w:t>
+      </w:r>
+      <w:r>
+        <w:rPr>
+          <w:rFonts w:hint="eastAsia"/>
+          <w:color w:val="000000" w:themeColor="text1"/>
+        </w:rPr>
+        <w:t>如果</w:t>
+      </w:r>
+      <w:r>
+        <w:rPr>
+          <w:color w:val="000000" w:themeColor="text1"/>
+        </w:rPr>
+        <w:t>考虑用户</w:t>
+      </w:r>
+      <w:r>
+        <w:rPr>
+          <w:color w:val="000000" w:themeColor="text1"/>
+        </w:rPr>
+        <w:t>A</w:t>
+      </w:r>
+      <w:r>
+        <w:rPr>
+          <w:color w:val="000000" w:themeColor="text1"/>
+        </w:rPr>
+        <w:t>到物品</w:t>
+      </w:r>
+      <w:r>
+        <w:rPr>
+          <w:color w:val="000000" w:themeColor="text1"/>
+        </w:rPr>
+        <w:t>i3</w:t>
+      </w:r>
+      <w:r>
+        <w:rPr>
+          <w:color w:val="000000" w:themeColor="text1"/>
+        </w:rPr>
+        <w:t>的长期兴趣</w:t>
+      </w:r>
+      <w:r>
+        <w:rPr>
+          <w:rFonts w:hint="eastAsia"/>
+          <w:color w:val="000000" w:themeColor="text1"/>
+        </w:rPr>
+        <w:t>，</w:t>
+      </w:r>
+      <w:r>
+        <w:rPr>
+          <w:rFonts w:hint="eastAsia"/>
+          <w:color w:val="000000" w:themeColor="text1"/>
+        </w:rPr>
+        <w:t xml:space="preserve"> </w:t>
+      </w:r>
+      <w:r>
+        <w:rPr>
+          <w:rFonts w:hint="eastAsia"/>
+          <w:color w:val="000000" w:themeColor="text1"/>
+        </w:rPr>
+        <w:t>那么首先</w:t>
+      </w:r>
+      <w:r>
+        <w:rPr>
+          <w:color w:val="000000" w:themeColor="text1"/>
+        </w:rPr>
+        <w:t>就要计算</w:t>
+      </w:r>
+      <m:oMath>
+        <m:r>
+          <m:rPr>
+            <m:sty m:val="p"/>
+          </m:rPr>
+          <w:rPr>
+            <w:rFonts w:ascii="Cambria Math" w:hAnsi="Cambria Math"/>
+            <w:color w:val="000000" w:themeColor="text1"/>
+          </w:rPr>
+          <m:t>d(A,  i3)</m:t>
+        </m:r>
+      </m:oMath>
+      <w:r>
+        <w:rPr>
+          <w:rFonts w:hint="eastAsia"/>
+          <w:color w:val="000000" w:themeColor="text1"/>
+        </w:rPr>
+        <w:t>的</w:t>
+      </w:r>
+      <w:r>
+        <w:rPr>
+          <w:color w:val="000000" w:themeColor="text1"/>
+        </w:rPr>
+        <w:t>相似度，</w:t>
+      </w:r>
+      <w:r>
+        <w:rPr>
+          <w:rFonts w:hint="eastAsia"/>
+          <w:color w:val="000000" w:themeColor="text1"/>
+        </w:rPr>
+        <w:t xml:space="preserve"> </w:t>
+      </w:r>
+      <w:r>
+        <w:rPr>
+          <w:rFonts w:hint="eastAsia"/>
+          <w:color w:val="000000" w:themeColor="text1"/>
+        </w:rPr>
+        <w:t>然后再</w:t>
+      </w:r>
+      <w:r>
+        <w:rPr>
+          <w:color w:val="000000" w:themeColor="text1"/>
+        </w:rPr>
+        <w:t>计算</w:t>
+      </w:r>
+      <w:r>
+        <w:rPr>
+          <w:rFonts w:hint="eastAsia"/>
+          <w:color w:val="000000" w:themeColor="text1"/>
+        </w:rPr>
+        <w:t>A</w:t>
+      </w:r>
+      <w:r>
+        <w:rPr>
+          <w:color w:val="000000" w:themeColor="text1"/>
+        </w:rPr>
+        <w:t>在</w:t>
+      </w:r>
+      <w:r>
+        <w:rPr>
+          <w:rFonts w:hint="eastAsia"/>
+          <w:color w:val="000000" w:themeColor="text1"/>
+        </w:rPr>
+        <w:t>2</w:t>
+      </w:r>
+      <w:r>
+        <w:rPr>
+          <w:rFonts w:hint="eastAsia"/>
+          <w:color w:val="000000" w:themeColor="text1"/>
+        </w:rPr>
+        <w:t>时段</w:t>
+      </w:r>
+      <w:r>
+        <w:rPr>
+          <w:color w:val="000000" w:themeColor="text1"/>
+        </w:rPr>
+        <w:t>的</w:t>
+      </w:r>
+      <w:r>
+        <w:rPr>
+          <w:rFonts w:hint="eastAsia"/>
+          <w:color w:val="000000" w:themeColor="text1"/>
+        </w:rPr>
+        <w:t>相似度</w:t>
+      </w:r>
+      <w:r>
+        <w:rPr>
+          <w:color w:val="000000" w:themeColor="text1"/>
+        </w:rPr>
+        <w:t>，</w:t>
+      </w:r>
+      <w:r>
+        <w:rPr>
+          <w:rFonts w:hint="eastAsia"/>
+          <w:color w:val="000000" w:themeColor="text1"/>
+        </w:rPr>
+        <w:t>最后</w:t>
+      </w:r>
+      <w:r>
+        <w:rPr>
+          <w:color w:val="000000" w:themeColor="text1"/>
+        </w:rPr>
+        <w:t>将长期兴趣和短期兴趣相加即可</w:t>
+      </w:r>
+      <w:r>
+        <w:rPr>
+          <w:rFonts w:hint="eastAsia"/>
+          <w:color w:val="000000" w:themeColor="text1"/>
+        </w:rPr>
+        <w:t>得</w:t>
+      </w:r>
+      <w:r>
+        <w:rPr>
+          <w:color w:val="000000" w:themeColor="text1"/>
+        </w:rPr>
+        <w:t>到</w:t>
+      </w:r>
+      <m:oMath>
+        <m:r>
+          <m:rPr>
+            <m:sty m:val="p"/>
+          </m:rPr>
+          <w:rPr>
+            <w:rFonts w:ascii="Cambria Math" w:hAnsi="Cambria Math"/>
+            <w:color w:val="000000" w:themeColor="text1"/>
+          </w:rPr>
+          <m:t>s(A2,  i3)</m:t>
+        </m:r>
+      </m:oMath>
+      <w:r>
+        <w:rPr>
+          <w:rFonts w:hint="eastAsia"/>
+          <w:color w:val="000000" w:themeColor="text1"/>
+        </w:rPr>
+        <w:t>的</w:t>
+      </w:r>
+      <w:r>
+        <w:rPr>
+          <w:color w:val="000000" w:themeColor="text1"/>
+        </w:rPr>
+        <w:t>相似度。</w:t>
+      </w:r>
+    </w:p>
+    <w:p>
+      <w:pPr>
+        <w:pStyle w:val="a4"/>
+        <w:ind w:firstLineChars="0" w:firstLine="0"/>
+        <w:rPr>
+          <w:color w:val="000000" w:themeColor="text1"/>
+        </w:rPr>
+      </w:pPr>
+      <w:r>
+        <w:rPr>
+          <w:rFonts w:hint="eastAsia"/>
+          <w:color w:val="000000" w:themeColor="text1"/>
+        </w:rPr>
+        <w:t>计算</w:t>
+      </w:r>
+      <w:r>
+        <w:rPr>
+          <w:color w:val="000000" w:themeColor="text1"/>
+        </w:rPr>
+        <w:t>过程如下：</w:t>
+      </w:r>
+    </w:p>
+    <w:p>
+      <w:pPr>
+        <w:pStyle w:val="a4"/>
+        <w:ind w:firstLineChars="0" w:firstLine="0"/>
+        <w:rPr>
+          <w:color w:val="000000" w:themeColor="text1"/>
+        </w:rPr>
+      </w:pPr>
+      <w:r>
+        <w:rPr>
+          <w:color w:val="000000" w:themeColor="text1"/>
+        </w:rPr>
+        <w:tab/>
+      </w:r>
+      <w:r>
+        <w:rPr>
+          <w:rFonts w:hint="eastAsia"/>
+          <w:color w:val="000000" w:themeColor="text1"/>
+        </w:rPr>
+        <w:t>计算</w:t>
+      </w:r>
+      <w:r>
+        <w:rPr>
+          <w:color w:val="000000" w:themeColor="text1"/>
+        </w:rPr>
+        <w:t>A</w:t>
+      </w:r>
+      <w:r>
+        <w:rPr>
+          <w:rFonts w:hint="eastAsia"/>
+          <w:color w:val="000000" w:themeColor="text1"/>
+        </w:rPr>
+        <w:t>和</w:t>
+      </w:r>
+      <w:r>
+        <w:rPr>
+          <w:color w:val="000000" w:themeColor="text1"/>
+        </w:rPr>
+        <w:t>i3</w:t>
+      </w:r>
+      <w:r>
+        <w:rPr>
+          <w:color w:val="000000" w:themeColor="text1"/>
+        </w:rPr>
+        <w:t>之间的</w:t>
+      </w:r>
+      <w:r>
+        <w:rPr>
+          <w:rFonts w:hint="eastAsia"/>
+          <w:color w:val="000000" w:themeColor="text1"/>
+        </w:rPr>
+        <w:t>相似度</w:t>
+      </w:r>
+      <w:r>
+        <w:rPr>
+          <w:color w:val="000000" w:themeColor="text1"/>
+        </w:rPr>
+        <w:t>:</w:t>
+      </w:r>
+    </w:p>
+    <w:p>
+      <w:pPr>
+        <w:pStyle w:val="a4"/>
+        <w:ind w:firstLineChars="0" w:firstLine="0"/>
+        <w:rPr>
+          <w:color w:val="000000" w:themeColor="text1"/>
+        </w:rPr>
+      </w:pPr>
+      <w:r>
+        <w:rPr>
+          <w:color w:val="000000" w:themeColor="text1"/>
+        </w:rPr>
+        <w:tab/>
+      </w:r>
+      <w:r>
+        <w:rPr>
+          <w:color w:val="000000" w:themeColor="text1"/>
+        </w:rPr>
+        <w:tab/>
+      </w:r>
+      <w:r>
+        <w:rPr>
+          <w:color w:val="000000" w:themeColor="text1"/>
+        </w:rPr>
+        <w:br/>
+      </w:r>
+      <m:oMathPara>
+        <m:oMath>
+          <m:r>
+            <m:rPr>
+              <m:sty m:val="p"/>
+            </m:rPr>
+            <w:rPr>
+              <w:rFonts w:ascii="Cambria Math" w:hAnsi="Cambria Math"/>
+              <w:color w:val="000000" w:themeColor="text1"/>
+            </w:rPr>
+            <m:t>d</m:t>
+          </m:r>
+          <m:d>
+            <m:dPr>
+              <m:ctrlPr>
+                <w:rPr>
+                  <w:rFonts w:ascii="Cambria Math" w:hAnsi="Cambria Math"/>
+                  <w:color w:val="000000" w:themeColor="text1"/>
+                </w:rPr>
+              </m:ctrlPr>
+            </m:dPr>
+            <m:e>
+              <m:r>
+                <m:rPr>
+                  <m:sty m:val="p"/>
+                </m:rPr>
+                <w:rPr>
+                  <w:rFonts w:ascii="Cambria Math" w:hAnsi="Cambria Math"/>
+                  <w:color w:val="000000" w:themeColor="text1"/>
+                </w:rPr>
+                <m:t>A, i3</m:t>
+              </m:r>
+            </m:e>
+          </m:d>
+          <m:r>
+            <w:rPr>
+              <w:rFonts w:ascii="Cambria Math" w:hAnsi="Cambria Math"/>
+              <w:color w:val="000000" w:themeColor="text1"/>
+            </w:rPr>
+            <m:t>= γ</m:t>
+          </m:r>
+          <m:d>
+            <m:dPr>
+              <m:ctrlPr>
+                <w:rPr>
+                  <w:rFonts w:ascii="Cambria Math" w:hAnsi="Cambria Math"/>
+                  <w:i/>
+                  <w:color w:val="000000" w:themeColor="text1"/>
+                </w:rPr>
+              </m:ctrlPr>
+            </m:dPr>
+            <m:e>
+              <m:r>
+                <w:rPr>
+                  <w:rFonts w:ascii="Cambria Math" w:hAnsi="Cambria Math"/>
+                  <w:color w:val="000000" w:themeColor="text1"/>
+                </w:rPr>
+                <m:t>A, i1, B, i3</m:t>
+              </m:r>
+            </m:e>
+          </m:d>
+          <m:r>
+            <w:rPr>
+              <w:rFonts w:ascii="Cambria Math" w:hAnsi="Cambria Math"/>
+              <w:color w:val="000000" w:themeColor="text1"/>
+            </w:rPr>
+            <m:t>+γ</m:t>
+          </m:r>
+          <m:d>
+            <m:dPr>
+              <m:ctrlPr>
+                <w:rPr>
+                  <w:rFonts w:ascii="Cambria Math" w:hAnsi="Cambria Math"/>
+                  <w:i/>
+                  <w:color w:val="000000" w:themeColor="text1"/>
+                </w:rPr>
+              </m:ctrlPr>
+            </m:dPr>
+            <m:e>
+              <m:r>
+                <w:rPr>
+                  <w:rFonts w:ascii="Cambria Math" w:hAnsi="Cambria Math"/>
+                  <w:color w:val="000000" w:themeColor="text1"/>
+                </w:rPr>
+                <m:t>A, i2, B, i3</m:t>
+              </m:r>
+            </m:e>
+          </m:d>
+          <m:r>
+            <w:rPr>
+              <w:rFonts w:ascii="Cambria Math" w:hAnsi="Cambria Math"/>
+              <w:color w:val="000000" w:themeColor="text1"/>
+            </w:rPr>
+            <m:t>+γ(A, i2, B2, i3)</m:t>
+          </m:r>
+        </m:oMath>
+      </m:oMathPara>
+    </w:p>
+    <w:p>
+      <w:pPr>
+        <w:pStyle w:val="a4"/>
+        <w:ind w:firstLineChars="0" w:firstLine="0"/>
+        <w:rPr>
+          <w:color w:val="000000" w:themeColor="text1"/>
+        </w:rPr>
+      </w:pPr>
+      <w:r>
+        <w:rPr>
+          <w:rFonts w:hint="eastAsia"/>
+          <w:color w:val="000000" w:themeColor="text1"/>
+        </w:rPr>
+        <w:t>其中</w:t>
+      </w:r>
+      <m:oMath>
+        <m:r>
+          <w:rPr>
+            <w:rFonts w:ascii="Cambria Math" w:hAnsi="Cambria Math"/>
+            <w:color w:val="000000" w:themeColor="text1"/>
+          </w:rPr>
+          <m:t>γ(p)</m:t>
+        </m:r>
+      </m:oMath>
+      <w:r>
+        <w:rPr>
+          <w:rFonts w:hint="eastAsia"/>
+          <w:color w:val="000000" w:themeColor="text1"/>
+        </w:rPr>
+        <w:t>见上节公式</w:t>
+      </w:r>
+      <w:r>
+        <w:rPr>
+          <w:color w:val="000000" w:themeColor="text1"/>
+        </w:rPr>
+        <w:t>，</w:t>
+      </w:r>
+      <w:r>
+        <w:rPr>
+          <w:rFonts w:hint="eastAsia"/>
+          <w:color w:val="000000" w:themeColor="text1"/>
+        </w:rPr>
+        <w:t xml:space="preserve"> </w:t>
+      </w:r>
+      <w:r>
+        <w:rPr>
+          <w:rFonts w:hint="eastAsia"/>
+          <w:color w:val="000000" w:themeColor="text1"/>
+        </w:rPr>
+        <w:tab/>
+      </w:r>
+      <w:r>
+        <w:rPr>
+          <w:rFonts w:hint="eastAsia"/>
+          <w:color w:val="000000" w:themeColor="text1"/>
+        </w:rPr>
+        <w:t>下面</w:t>
+      </w:r>
+      <w:r>
+        <w:rPr>
+          <w:color w:val="000000" w:themeColor="text1"/>
+        </w:rPr>
+        <w:t>计算</w:t>
+      </w:r>
+      <w:r>
+        <w:rPr>
+          <w:color w:val="000000" w:themeColor="text1"/>
+        </w:rPr>
+        <w:t>A</w:t>
+      </w:r>
+      <w:r>
+        <w:rPr>
+          <w:color w:val="000000" w:themeColor="text1"/>
+        </w:rPr>
+        <w:t>在时段</w:t>
+      </w:r>
+      <w:r>
+        <w:rPr>
+          <w:rFonts w:hint="eastAsia"/>
+          <w:color w:val="000000" w:themeColor="text1"/>
+        </w:rPr>
+        <w:t>2</w:t>
+      </w:r>
+      <w:r>
+        <w:rPr>
+          <w:rFonts w:hint="eastAsia"/>
+          <w:color w:val="000000" w:themeColor="text1"/>
+        </w:rPr>
+        <w:t>的</w:t>
+      </w:r>
+      <w:r>
+        <w:rPr>
+          <w:color w:val="000000" w:themeColor="text1"/>
+        </w:rPr>
+        <w:t>时候对物品</w:t>
+      </w:r>
+      <w:r>
+        <w:rPr>
+          <w:color w:val="000000" w:themeColor="text1"/>
+        </w:rPr>
+        <w:t>i3</w:t>
+      </w:r>
+      <w:r>
+        <w:rPr>
+          <w:color w:val="000000" w:themeColor="text1"/>
+        </w:rPr>
+        <w:t>的</w:t>
+      </w:r>
+      <w:r>
+        <w:rPr>
+          <w:rFonts w:hint="eastAsia"/>
+          <w:color w:val="000000" w:themeColor="text1"/>
+        </w:rPr>
+        <w:t>相似度</w:t>
+      </w:r>
+      <w:r>
+        <w:rPr>
+          <w:color w:val="000000" w:themeColor="text1"/>
+        </w:rPr>
+        <w:t>：</w:t>
+      </w:r>
+    </w:p>
+    <w:p>
+      <w:pPr>
+        <w:pStyle w:val="a4"/>
+        <w:ind w:firstLineChars="0" w:firstLine="0"/>
+        <w:rPr>
+          <w:color w:val="000000" w:themeColor="text1"/>
+        </w:rPr>
+      </w:pPr>
+      <m:oMathPara>
+        <m:oMath>
+          <m:r>
+            <m:rPr>
+              <m:sty m:val="p"/>
+            </m:rPr>
+            <w:rPr>
+              <w:rFonts w:ascii="Cambria Math" w:hAnsi="Cambria Math"/>
+              <w:color w:val="000000" w:themeColor="text1"/>
+            </w:rPr>
+            <m:t>d</m:t>
+          </m:r>
+          <m:d>
+            <m:dPr>
+              <m:ctrlPr>
+                <w:rPr>
+                  <w:rFonts w:ascii="Cambria Math" w:hAnsi="Cambria Math"/>
+                  <w:color w:val="000000" w:themeColor="text1"/>
+                </w:rPr>
+              </m:ctrlPr>
+            </m:dPr>
+            <m:e>
+              <m:r>
+                <m:rPr>
+                  <m:sty m:val="p"/>
+                </m:rPr>
+                <w:rPr>
+                  <w:rFonts w:ascii="Cambria Math" w:hAnsi="Cambria Math"/>
+                  <w:color w:val="000000" w:themeColor="text1"/>
+                </w:rPr>
+                <m:t>A2, i3</m:t>
+              </m:r>
+            </m:e>
+          </m:d>
+          <m:r>
+            <m:rPr>
+              <m:sty m:val="p"/>
+            </m:rPr>
+            <w:rPr>
+              <w:rFonts w:ascii="Cambria Math" w:hAnsi="Cambria Math"/>
+              <w:color w:val="000000" w:themeColor="text1"/>
+            </w:rPr>
+            <m:t>=</m:t>
+          </m:r>
+          <m:r>
+            <w:rPr>
+              <w:rFonts w:ascii="Cambria Math" w:hAnsi="Cambria Math"/>
+              <w:color w:val="000000" w:themeColor="text1"/>
+            </w:rPr>
+            <m:t>γ</m:t>
+          </m:r>
+          <m:d>
+            <m:dPr>
+              <m:ctrlPr>
+                <w:rPr>
+                  <w:rFonts w:ascii="Cambria Math" w:hAnsi="Cambria Math"/>
+                  <w:i/>
+                  <w:color w:val="000000" w:themeColor="text1"/>
+                </w:rPr>
+              </m:ctrlPr>
+            </m:dPr>
+            <m:e>
+              <m:r>
+                <w:rPr>
+                  <w:rFonts w:ascii="Cambria Math" w:hAnsi="Cambria Math"/>
+                  <w:color w:val="000000" w:themeColor="text1"/>
+                </w:rPr>
+                <m:t>A2, i2, B2,i3</m:t>
+              </m:r>
+            </m:e>
+          </m:d>
+          <m:r>
+            <w:rPr>
+              <w:rFonts w:ascii="Cambria Math" w:hAnsi="Cambria Math"/>
+              <w:color w:val="000000" w:themeColor="text1"/>
+            </w:rPr>
+            <m:t>+γ(A2, i2,B, i3)</m:t>
+          </m:r>
+        </m:oMath>
+      </m:oMathPara>
+    </w:p>
+    <w:p>
+      <w:pPr>
+        <w:pStyle w:val="a4"/>
+        <w:ind w:firstLineChars="0" w:firstLine="0"/>
+        <w:rPr>
+          <w:color w:val="000000" w:themeColor="text1"/>
+        </w:rPr>
+      </w:pPr>
+      <w:r>
+        <w:rPr>
+          <w:rFonts w:hint="eastAsia"/>
+          <w:color w:val="000000" w:themeColor="text1"/>
+        </w:rPr>
+        <w:t>最后</w:t>
+      </w:r>
+      <w:r>
+        <w:rPr>
+          <w:color w:val="000000" w:themeColor="text1"/>
+        </w:rPr>
+        <w:t>计算</w:t>
+      </w:r>
+      <w:r>
+        <w:rPr>
+          <w:color w:val="000000" w:themeColor="text1"/>
+        </w:rPr>
+        <w:t>A</w:t>
+      </w:r>
+      <w:r>
+        <w:rPr>
+          <w:color w:val="000000" w:themeColor="text1"/>
+        </w:rPr>
+        <w:t>在</w:t>
+      </w:r>
+      <w:r>
+        <w:rPr>
+          <w:rFonts w:hint="eastAsia"/>
+          <w:color w:val="000000" w:themeColor="text1"/>
+        </w:rPr>
+        <w:t>2</w:t>
+      </w:r>
+      <w:r>
+        <w:rPr>
+          <w:rFonts w:hint="eastAsia"/>
+          <w:color w:val="000000" w:themeColor="text1"/>
+        </w:rPr>
+        <w:t>时段下</w:t>
+      </w:r>
+      <w:r>
+        <w:rPr>
+          <w:color w:val="000000" w:themeColor="text1"/>
+        </w:rPr>
+        <w:t>对物品</w:t>
+      </w:r>
+      <w:r>
+        <w:rPr>
+          <w:color w:val="000000" w:themeColor="text1"/>
+        </w:rPr>
+        <w:t>i3</w:t>
+      </w:r>
+      <w:r>
+        <w:rPr>
+          <w:color w:val="000000" w:themeColor="text1"/>
+        </w:rPr>
+        <w:t>的相似度（</w:t>
+      </w:r>
+      <w:r>
+        <w:rPr>
+          <w:rFonts w:hint="eastAsia"/>
+          <w:color w:val="000000" w:themeColor="text1"/>
+        </w:rPr>
+        <w:t>是否</w:t>
+      </w:r>
+      <w:r>
+        <w:rPr>
+          <w:color w:val="000000" w:themeColor="text1"/>
+        </w:rPr>
+        <w:t>感兴趣）</w:t>
+      </w:r>
+      <w:r>
+        <w:rPr>
+          <w:rFonts w:hint="eastAsia"/>
+          <w:color w:val="000000" w:themeColor="text1"/>
+        </w:rPr>
+        <w:t>：</w:t>
+      </w:r>
+      <w:r>
+        <w:rPr>
+          <w:color w:val="000000" w:themeColor="text1"/>
+        </w:rPr>
+        <w:br/>
+      </w:r>
+      <m:oMathPara>
+        <m:oMath>
+          <m:r>
+            <m:rPr>
+              <m:sty m:val="p"/>
+            </m:rPr>
+            <w:rPr>
+              <w:rFonts w:ascii="Cambria Math" w:hAnsi="Cambria Math"/>
+              <w:color w:val="000000" w:themeColor="text1"/>
+            </w:rPr>
+            <m:t>s</m:t>
+          </m:r>
+          <m:d>
+            <m:dPr>
+              <m:ctrlPr>
+                <w:rPr>
+                  <w:rFonts w:ascii="Cambria Math" w:hAnsi="Cambria Math"/>
+                  <w:color w:val="000000" w:themeColor="text1"/>
+                </w:rPr>
+              </m:ctrlPr>
+            </m:dPr>
+            <m:e>
+              <m:r>
+                <m:rPr>
+                  <m:sty m:val="p"/>
+                </m:rPr>
+                <w:rPr>
+                  <w:rFonts w:ascii="Cambria Math" w:hAnsi="Cambria Math"/>
+                  <w:color w:val="000000" w:themeColor="text1"/>
+                </w:rPr>
+                <m:t>A2, i3</m:t>
+              </m:r>
+            </m:e>
+          </m:d>
+          <m:r>
+            <m:rPr>
+              <m:sty m:val="p"/>
+            </m:rPr>
+            <w:rPr>
+              <w:rFonts w:ascii="Cambria Math" w:hAnsi="Cambria Math"/>
+              <w:color w:val="000000" w:themeColor="text1"/>
+            </w:rPr>
+            <m:t>=d</m:t>
+          </m:r>
+          <m:d>
+            <m:dPr>
+              <m:ctrlPr>
+                <w:rPr>
+                  <w:rFonts w:ascii="Cambria Math" w:hAnsi="Cambria Math"/>
+                  <w:color w:val="000000" w:themeColor="text1"/>
+                </w:rPr>
+              </m:ctrlPr>
+            </m:dPr>
+            <m:e>
+              <m:r>
+                <m:rPr>
+                  <m:sty m:val="p"/>
+                </m:rPr>
+                <w:rPr>
+                  <w:rFonts w:ascii="Cambria Math" w:hAnsi="Cambria Math"/>
+                  <w:color w:val="000000" w:themeColor="text1"/>
+                </w:rPr>
+                <m:t>A, i3</m:t>
+              </m:r>
+            </m:e>
+          </m:d>
+          <m:r>
+            <m:rPr>
+              <m:sty m:val="p"/>
+            </m:rPr>
+            <w:rPr>
+              <w:rFonts w:ascii="Cambria Math" w:hAnsi="Cambria Math"/>
+              <w:color w:val="000000" w:themeColor="text1"/>
+            </w:rPr>
+            <m:t>+d(A2, i3)</m:t>
+          </m:r>
+        </m:oMath>
+      </m:oMathPara>
+    </w:p>
+    <w:p>
+      <w:pPr>
+        <w:pStyle w:val="a4"/>
+        <w:ind w:firstLineChars="0" w:firstLine="0"/>
+        <w:rPr>
+          <w:color w:val="000000" w:themeColor="text1"/>
+        </w:rPr>
+      </w:pPr>
+      <w:r>
+        <w:rPr>
+          <w:color w:val="000000" w:themeColor="text1"/>
+        </w:rPr>
+        <w:tab/>
+      </w:r>
+      <w:r>
+        <w:rPr>
+          <w:rFonts w:hint="eastAsia"/>
+          <w:color w:val="000000" w:themeColor="text1"/>
+        </w:rPr>
+        <w:t>一般</w:t>
+      </w:r>
+      <w:r>
+        <w:rPr>
+          <w:color w:val="000000" w:themeColor="text1"/>
+        </w:rPr>
+        <w:t>来说，</w:t>
+      </w:r>
+      <w:r>
+        <w:rPr>
+          <w:rFonts w:hint="eastAsia"/>
+          <w:color w:val="000000" w:themeColor="text1"/>
+        </w:rPr>
+        <w:t xml:space="preserve"> </w:t>
+      </w:r>
+      <w:r>
+        <w:rPr>
+          <w:rFonts w:hint="eastAsia"/>
+          <w:color w:val="000000" w:themeColor="text1"/>
+        </w:rPr>
+        <w:t>给定</w:t>
+      </w:r>
+      <w:r>
+        <w:rPr>
+          <w:color w:val="000000" w:themeColor="text1"/>
+        </w:rPr>
+        <w:t>用户</w:t>
+      </w:r>
+      <w:r>
+        <w:rPr>
+          <w:color w:val="000000" w:themeColor="text1"/>
+        </w:rPr>
+        <w:t>U</w:t>
+      </w:r>
+      <w:r>
+        <w:rPr>
+          <w:rFonts w:hint="eastAsia"/>
+          <w:color w:val="000000" w:themeColor="text1"/>
+        </w:rPr>
+        <w:t>和</w:t>
+      </w:r>
+      <w:r>
+        <w:rPr>
+          <w:color w:val="000000" w:themeColor="text1"/>
+        </w:rPr>
+        <w:t>物品</w:t>
+      </w:r>
+      <w:r>
+        <w:rPr>
+          <w:color w:val="000000" w:themeColor="text1"/>
+        </w:rPr>
+        <w:t>I</w:t>
+      </w:r>
+      <w:r>
+        <w:rPr>
+          <w:rFonts w:hint="eastAsia"/>
+          <w:color w:val="000000" w:themeColor="text1"/>
+        </w:rPr>
+        <w:t>，通过</w:t>
+      </w:r>
+      <w:r>
+        <w:rPr>
+          <w:color w:val="000000" w:themeColor="text1"/>
+        </w:rPr>
+        <w:t>路径融合算法计算</w:t>
+      </w:r>
+      <w:r>
+        <w:rPr>
+          <w:rFonts w:hint="eastAsia"/>
+          <w:color w:val="000000" w:themeColor="text1"/>
+        </w:rPr>
+        <w:t>用户</w:t>
+      </w:r>
+      <w:r>
+        <w:rPr>
+          <w:color w:val="000000" w:themeColor="text1"/>
+        </w:rPr>
+        <w:t>和物品之间的相似度也就是用户</w:t>
+      </w:r>
+      <w:r>
+        <w:rPr>
+          <w:color w:val="000000" w:themeColor="text1"/>
+        </w:rPr>
+        <w:t>U</w:t>
+      </w:r>
+      <w:r>
+        <w:rPr>
+          <w:rFonts w:hint="eastAsia"/>
+          <w:color w:val="000000" w:themeColor="text1"/>
+        </w:rPr>
+        <w:t>对</w:t>
+      </w:r>
+      <w:r>
+        <w:rPr>
+          <w:color w:val="000000" w:themeColor="text1"/>
+        </w:rPr>
+        <w:t>物品</w:t>
+      </w:r>
+      <w:r>
+        <w:rPr>
+          <w:color w:val="000000" w:themeColor="text1"/>
+        </w:rPr>
+        <w:t>I</w:t>
+      </w:r>
+      <w:r>
+        <w:rPr>
+          <w:color w:val="000000" w:themeColor="text1"/>
+        </w:rPr>
+        <w:t>的感兴趣程度</w:t>
+      </w:r>
+      <w:r>
+        <w:rPr>
+          <w:rFonts w:hint="eastAsia"/>
+          <w:color w:val="000000" w:themeColor="text1"/>
+        </w:rPr>
+        <w:t>，</w:t>
+      </w:r>
+      <w:r>
+        <w:rPr>
+          <w:rFonts w:hint="eastAsia"/>
+          <w:color w:val="000000" w:themeColor="text1"/>
+        </w:rPr>
+        <w:t xml:space="preserve"> </w:t>
+      </w:r>
+      <w:r>
+        <w:rPr>
+          <w:rFonts w:hint="eastAsia"/>
+          <w:color w:val="000000" w:themeColor="text1"/>
+        </w:rPr>
+        <w:t>计算公式</w:t>
+      </w:r>
+      <w:r>
+        <w:rPr>
+          <w:color w:val="000000" w:themeColor="text1"/>
+        </w:rPr>
+        <w:t>如下：</w:t>
+      </w:r>
+      <w:r>
+        <w:rPr>
+          <w:color w:val="000000" w:themeColor="text1"/>
+        </w:rPr>
+        <w:br/>
+      </w:r>
+      <m:oMathPara>
+        <m:oMath>
+          <m:r>
+            <m:rPr>
+              <m:sty m:val="p"/>
+            </m:rPr>
+            <w:rPr>
+              <w:rFonts w:ascii="Cambria Math" w:hAnsi="Cambria Math"/>
+              <w:color w:val="000000" w:themeColor="text1"/>
+            </w:rPr>
+            <m:t>s</m:t>
+          </m:r>
+          <m:d>
+            <m:dPr>
+              <m:ctrlPr>
+                <w:rPr>
+                  <w:rFonts w:ascii="Cambria Math" w:hAnsi="Cambria Math"/>
+                  <w:color w:val="000000" w:themeColor="text1"/>
+                </w:rPr>
+              </m:ctrlPr>
+            </m:dPr>
+            <m:e>
+              <m:r>
+                <m:rPr>
+                  <m:sty m:val="p"/>
+                </m:rPr>
+                <w:rPr>
+                  <w:rFonts w:ascii="Cambria Math" w:hAnsi="Cambria Math"/>
+                  <w:color w:val="000000" w:themeColor="text1"/>
+                </w:rPr>
+                <m:t>u, i</m:t>
+              </m:r>
+            </m:e>
+          </m:d>
+          <m:r>
+            <m:rPr>
+              <m:sty m:val="p"/>
+            </m:rPr>
+            <w:rPr>
+              <w:rFonts w:ascii="Cambria Math" w:hAnsi="Cambria Math"/>
+              <w:color w:val="000000" w:themeColor="text1"/>
+            </w:rPr>
+            <m:t>=d</m:t>
+          </m:r>
+          <m:d>
+            <m:dPr>
+              <m:ctrlPr>
+                <w:rPr>
+                  <w:rFonts w:ascii="Cambria Math" w:hAnsi="Cambria Math"/>
+                  <w:color w:val="000000" w:themeColor="text1"/>
+                </w:rPr>
+              </m:ctrlPr>
+            </m:dPr>
+            <m:e>
+              <m:r>
+                <m:rPr>
+                  <m:sty m:val="p"/>
+                </m:rPr>
+                <w:rPr>
+                  <w:rFonts w:ascii="Cambria Math" w:hAnsi="Cambria Math"/>
+                  <w:color w:val="000000" w:themeColor="text1"/>
+                </w:rPr>
+                <m:t>u, i</m:t>
+              </m:r>
+            </m:e>
+          </m:d>
+          <m:r>
+            <m:rPr>
+              <m:sty m:val="p"/>
+            </m:rPr>
+            <w:rPr>
+              <w:rFonts w:ascii="Cambria Math" w:hAnsi="Cambria Math"/>
+              <w:color w:val="000000" w:themeColor="text1"/>
+            </w:rPr>
+            <m:t>+d(</m:t>
+          </m:r>
+          <m:sSub>
+            <m:sSubPr>
+              <m:ctrlPr>
+                <w:rPr>
+                  <w:rFonts w:ascii="Cambria Math" w:hAnsi="Cambria Math"/>
+                  <w:color w:val="000000" w:themeColor="text1"/>
+                </w:rPr>
+              </m:ctrlPr>
+            </m:sSubPr>
+            <m:e>
+              <m:r>
+                <w:rPr>
+                  <w:rFonts w:ascii="Cambria Math" w:hAnsi="Cambria Math"/>
+                  <w:color w:val="000000" w:themeColor="text1"/>
+                </w:rPr>
+                <m:t>u</m:t>
+              </m:r>
+            </m:e>
+            <m:sub>
+              <m:r>
+                <w:rPr>
+                  <w:rFonts w:ascii="Cambria Math" w:hAnsi="Cambria Math"/>
+                  <w:color w:val="000000" w:themeColor="text1"/>
+                </w:rPr>
+                <m:t>t</m:t>
+              </m:r>
+            </m:sub>
+          </m:sSub>
+          <m:r>
+            <m:rPr>
+              <m:sty m:val="p"/>
+            </m:rPr>
+            <w:rPr>
+              <w:rFonts w:ascii="Cambria Math" w:hAnsi="Cambria Math"/>
+              <w:color w:val="000000" w:themeColor="text1"/>
+            </w:rPr>
+            <m:t>, i)</m:t>
+          </m:r>
+        </m:oMath>
+      </m:oMathPara>
+    </w:p>
+    <w:p>
+      <w:pPr>
+        <w:pStyle w:val="a4"/>
+        <w:ind w:firstLineChars="0" w:firstLine="0"/>
+        <w:rPr>
+          <w:color w:val="000000" w:themeColor="text1"/>
+        </w:rPr>
+      </w:pPr>
+      <w:r>
+        <w:rPr>
+          <w:rFonts w:hint="eastAsia"/>
+          <w:color w:val="000000" w:themeColor="text1"/>
+        </w:rPr>
+        <w:t>其中</w:t>
+      </w:r>
+      <m:oMath>
+        <m:r>
+          <m:rPr>
+            <m:sty m:val="p"/>
+          </m:rPr>
+          <w:rPr>
+            <w:rFonts w:ascii="Cambria Math" w:hAnsi="Cambria Math" w:hint="eastAsia"/>
+            <w:color w:val="000000" w:themeColor="text1"/>
+          </w:rPr>
+          <m:t>d(</m:t>
+        </m:r>
+        <m:r>
+          <m:rPr>
+            <m:sty m:val="p"/>
+          </m:rPr>
+          <w:rPr>
+            <w:rFonts w:ascii="Cambria Math" w:hAnsi="Cambria Math"/>
+            <w:color w:val="000000" w:themeColor="text1"/>
+          </w:rPr>
+          <m:t>u, i)</m:t>
+        </m:r>
+      </m:oMath>
+      <w:r>
+        <w:rPr>
+          <w:rFonts w:hint="eastAsia"/>
+          <w:color w:val="000000" w:themeColor="text1"/>
+        </w:rPr>
+        <w:t>为</w:t>
+      </w:r>
+      <w:r>
+        <w:rPr>
+          <w:color w:val="000000" w:themeColor="text1"/>
+        </w:rPr>
+        <w:t>相似度</w:t>
+      </w:r>
+      <w:r>
+        <w:rPr>
+          <w:rFonts w:hint="eastAsia"/>
+          <w:color w:val="000000" w:themeColor="text1"/>
+        </w:rPr>
+        <w:t>。</w:t>
       </w:r>
     </w:p>
     <w:p>
@@ -20119,16 +21482,16 @@
           <w:rFonts w:eastAsia="仿宋_GB2312"/>
         </w:rPr>
       </w:pPr>
-      <w:bookmarkStart w:id="42" w:name="_Toc165262362"/>
-      <w:bookmarkStart w:id="43" w:name="_Toc415728258"/>
+      <w:bookmarkStart w:id="41" w:name="_Toc165262362"/>
+      <w:bookmarkStart w:id="42" w:name="_Toc415728258"/>
       <w:r>
         <w:rPr>
           <w:rFonts w:eastAsia="仿宋_GB2312"/>
         </w:rPr>
         <w:t>本章小结</w:t>
       </w:r>
+      <w:bookmarkEnd w:id="41"/>
       <w:bookmarkEnd w:id="42"/>
-      <w:bookmarkEnd w:id="43"/>
     </w:p>
     <w:p>
       <w:pPr>
@@ -20139,7 +21502,19 @@
         <w:rPr>
           <w:rFonts w:hint="eastAsia"/>
         </w:rPr>
-        <w:t>本章主要讨论如何利用图模型在</w:t>
+        <w:t>本章主要讨论利用</w:t>
+      </w:r>
+      <w:r>
+        <w:rPr>
+          <w:rFonts w:hint="eastAsia"/>
+        </w:rPr>
+        <w:t>二分</w:t>
+      </w:r>
+      <w:r>
+        <w:rPr>
+          <w:rFonts w:hint="eastAsia"/>
+        </w:rPr>
+        <w:t>图模型在</w:t>
       </w:r>
       <w:r>
         <w:rPr>
@@ -20151,20 +21526,136 @@
         <w:rPr>
           <w:rFonts w:hint="eastAsia"/>
         </w:rPr>
-        <w:t>推荐中同时考虑用户的短期兴趣和长期兴趣，从而提高推荐结果的准确度。首先本章讨论了传统的用户物品二分图模型以及基于该模型的推荐算法。在介绍相关研究的基础上，本章提出了基于路径的路径融合算法，该算法通过分析图上节点之间的路径来度量节点之间</w:t>
-      </w:r>
-      <w:r>
-        <w:rPr>
-          <w:rFonts w:hint="eastAsia"/>
-        </w:rPr>
-        <w:t>的相似度。然后，我们发现用户的兴趣分为长期兴趣和短期兴趣，并通过在用户物品二分图</w:t>
-      </w:r>
-      <w:r>
-        <w:rPr>
-          <w:rFonts w:hint="eastAsia"/>
-        </w:rPr>
-        <w:lastRenderedPageBreak/>
-        <w:t>模型上加入一种新的节点来对这两种兴趣进行建模。两个不同数据集上的实验表明，考虑用户的长期兴趣和短期兴趣能够提高</w:t>
+        <w:t>推荐中考虑用户的短期和长期兴趣，从而</w:t>
+      </w:r>
+      <w:r>
+        <w:rPr>
+          <w:rFonts w:hint="eastAsia"/>
+        </w:rPr>
+        <w:t>提高推荐结果</w:t>
+      </w:r>
+      <w:r>
+        <w:rPr>
+          <w:rFonts w:hint="eastAsia"/>
+        </w:rPr>
+        <w:t>准确度</w:t>
+      </w:r>
+      <w:r>
+        <w:rPr>
+          <w:rFonts w:hint="eastAsia"/>
+        </w:rPr>
+        <w:t>的</w:t>
+      </w:r>
+      <w:r>
+        <w:t>目的</w:t>
+      </w:r>
+      <w:r>
+        <w:rPr>
+          <w:rFonts w:hint="eastAsia"/>
+        </w:rPr>
+        <w:t>。首先本章</w:t>
+      </w:r>
+      <w:r>
+        <w:rPr>
+          <w:rFonts w:hint="eastAsia"/>
+        </w:rPr>
+        <w:t>简单</w:t>
+      </w:r>
+      <w:r>
+        <w:t>描述</w:t>
+      </w:r>
+      <w:r>
+        <w:rPr>
+          <w:rFonts w:hint="eastAsia"/>
+        </w:rPr>
+        <w:t>了</w:t>
+      </w:r>
+      <w:r>
+        <w:rPr>
+          <w:rFonts w:hint="eastAsia"/>
+        </w:rPr>
+        <w:t>之前的用户物品二分图模型以及基于该模型的</w:t>
+      </w:r>
+      <w:r>
+        <w:rPr>
+          <w:rFonts w:hint="eastAsia"/>
+        </w:rPr>
+        <w:t>算法。在介绍相关研究的基础上，本章提出了基于</w:t>
+      </w:r>
+      <w:r>
+        <w:rPr>
+          <w:rFonts w:hint="eastAsia"/>
+        </w:rPr>
+        <w:t>SGM</w:t>
+      </w:r>
+      <w:r>
+        <w:rPr>
+          <w:rFonts w:hint="eastAsia"/>
+        </w:rPr>
+        <w:t>路径的路径融合算法，该算法通过分析节点</w:t>
+      </w:r>
+      <w:r>
+        <w:rPr>
+          <w:rFonts w:hint="eastAsia"/>
+        </w:rPr>
+        <w:t>与</w:t>
+      </w:r>
+      <w:r>
+        <w:t>节点</w:t>
+      </w:r>
+      <w:r>
+        <w:rPr>
+          <w:rFonts w:hint="eastAsia"/>
+        </w:rPr>
+        <w:t>之间的路径来</w:t>
+      </w:r>
+      <w:r>
+        <w:rPr>
+          <w:rFonts w:hint="eastAsia"/>
+        </w:rPr>
+        <w:t>衡量</w:t>
+      </w:r>
+      <w:r>
+        <w:rPr>
+          <w:rFonts w:hint="eastAsia"/>
+        </w:rPr>
+        <w:t>节点之间</w:t>
+      </w:r>
+      <w:r>
+        <w:rPr>
+          <w:rFonts w:hint="eastAsia"/>
+        </w:rPr>
+        <w:t>的相似度。然后，我们</w:t>
+      </w:r>
+      <w:r>
+        <w:rPr>
+          <w:rFonts w:hint="eastAsia"/>
+        </w:rPr>
+        <w:t>通过用户的</w:t>
+      </w:r>
+      <w:r>
+        <w:rPr>
+          <w:rFonts w:hint="eastAsia"/>
+        </w:rPr>
+        <w:t>长期和短期兴趣，并通过在二分图模型上加入一种新的节点来</w:t>
+      </w:r>
+      <w:r>
+        <w:rPr>
+          <w:rFonts w:hint="eastAsia"/>
+        </w:rPr>
+        <w:t>为</w:t>
+      </w:r>
+      <w:r>
+        <w:rPr>
+          <w:rFonts w:hint="eastAsia"/>
+        </w:rPr>
+        <w:t>这两种兴趣进行建模。</w:t>
+      </w:r>
+      <w:r>
+        <w:rPr>
+          <w:rFonts w:hint="eastAsia"/>
+        </w:rPr>
+        <w:t>从而提高</w:t>
       </w:r>
       <w:r>
         <w:rPr>
@@ -20192,9 +21683,9 @@
           <w:rFonts w:eastAsia="仿宋_GB2312"/>
         </w:rPr>
       </w:pPr>
-      <w:bookmarkStart w:id="44" w:name="_Toc165262363"/>
-      <w:bookmarkStart w:id="45" w:name="_Toc415728260"/>
-      <w:bookmarkEnd w:id="44"/>
+      <w:bookmarkStart w:id="43" w:name="_Toc165262363"/>
+      <w:bookmarkStart w:id="44" w:name="_Toc415728260"/>
+      <w:bookmarkEnd w:id="43"/>
       <w:r>
         <w:rPr>
           <w:rFonts w:eastAsia="仿宋_GB2312" w:hint="eastAsia"/>
@@ -20206,7 +21697,25 @@
         <w:rPr>
           <w:rFonts w:eastAsia="仿宋_GB2312" w:hint="eastAsia"/>
         </w:rPr>
-        <w:t>中用户兴趣预测的</w:t>
+        <w:t>中用户</w:t>
+      </w:r>
+      <w:r>
+        <w:rPr>
+          <w:rFonts w:eastAsia="仿宋_GB2312" w:hint="eastAsia"/>
+        </w:rPr>
+        <w:t>物品</w:t>
+      </w:r>
+      <w:r>
+        <w:rPr>
+          <w:rFonts w:eastAsia="仿宋_GB2312" w:hint="eastAsia"/>
+        </w:rPr>
+        <w:t>特征</w:t>
+      </w:r>
+      <w:r>
+        <w:rPr>
+          <w:rFonts w:eastAsia="仿宋_GB2312" w:hint="eastAsia"/>
+        </w:rPr>
+        <w:t>的</w:t>
       </w:r>
       <w:r>
         <w:rPr>
@@ -20214,31 +21723,16 @@
         </w:rPr>
         <w:t>模型</w:t>
       </w:r>
-      <w:bookmarkEnd w:id="45"/>
-      <w:r>
-        <w:rPr>
-          <w:rFonts w:eastAsia="仿宋_GB2312" w:hint="eastAsia"/>
-        </w:rPr>
-        <w:t>(</w:t>
-      </w:r>
-      <w:r>
-        <w:rPr>
-          <w:rFonts w:eastAsia="仿宋_GB2312"/>
-        </w:rPr>
-        <w:t>fix</w:t>
-      </w:r>
-      <w:r>
-        <w:rPr>
-          <w:rFonts w:eastAsia="仿宋_GB2312" w:hint="eastAsia"/>
-        </w:rPr>
-        <w:t>)</w:t>
-      </w:r>
+      <w:bookmarkEnd w:id="44"/>
     </w:p>
     <w:p>
       <w:pPr>
         <w:pStyle w:val="a4"/>
         <w:spacing w:line="360" w:lineRule="auto"/>
         <w:ind w:firstLine="480"/>
+        <w:rPr>
+          <w:rFonts w:hint="eastAsia"/>
+        </w:rPr>
       </w:pPr>
     </w:p>
     <w:p>
@@ -20254,7 +21748,19 @@
         <w:rPr>
           <w:rFonts w:eastAsia="仿宋_GB2312" w:hint="eastAsia"/>
         </w:rPr>
-        <w:t>简介</w:t>
+        <w:t>用户</w:t>
+      </w:r>
+      <w:r>
+        <w:rPr>
+          <w:rFonts w:eastAsia="仿宋_GB2312" w:hint="eastAsia"/>
+        </w:rPr>
+        <w:t>物品</w:t>
+      </w:r>
+      <w:r>
+        <w:rPr>
+          <w:rFonts w:eastAsia="仿宋_GB2312" w:hint="eastAsia"/>
+        </w:rPr>
+        <w:t>特征描述</w:t>
       </w:r>
     </w:p>
     <w:p>
@@ -20263,8 +21769,270 @@
         <w:spacing w:line="400" w:lineRule="exact"/>
         <w:ind w:firstLine="480"/>
         <w:rPr>
+          <w:rFonts w:eastAsia="仿宋_GB2312" w:hint="eastAsia"/>
+        </w:rPr>
+      </w:pPr>
+      <w:r>
+        <w:rPr>
+          <w:rFonts w:eastAsia="仿宋_GB2312" w:hint="eastAsia"/>
+        </w:rPr>
+        <w:t>特征</w:t>
+      </w:r>
+      <w:r>
+        <w:rPr>
           <w:rFonts w:eastAsia="仿宋_GB2312"/>
         </w:rPr>
+        <w:t>工程，</w:t>
+      </w:r>
+      <w:r>
+        <w:rPr>
+          <w:rFonts w:eastAsia="仿宋_GB2312" w:hint="eastAsia"/>
+        </w:rPr>
+        <w:t xml:space="preserve"> </w:t>
+      </w:r>
+      <w:r>
+        <w:rPr>
+          <w:rFonts w:eastAsia="仿宋_GB2312" w:hint="eastAsia"/>
+        </w:rPr>
+        <w:t>用目标问题所在的特定领域知识或者自动化的方法来生成、提取、删减或者组合变化得到特征。一种</w:t>
+      </w:r>
+      <w:r>
+        <w:rPr>
+          <w:rFonts w:eastAsia="仿宋_GB2312"/>
+        </w:rPr>
+        <w:t>可以</w:t>
+      </w:r>
+      <w:r>
+        <w:rPr>
+          <w:rFonts w:eastAsia="仿宋_GB2312" w:hint="eastAsia"/>
+        </w:rPr>
+        <w:t>利用领域</w:t>
+      </w:r>
+      <w:r>
+        <w:rPr>
+          <w:rFonts w:eastAsia="仿宋_GB2312"/>
+        </w:rPr>
+        <w:t>知识</w:t>
+      </w:r>
+      <w:r>
+        <w:rPr>
+          <w:rFonts w:eastAsia="仿宋_GB2312" w:hint="eastAsia"/>
+        </w:rPr>
+        <w:t>生成</w:t>
+      </w:r>
+      <w:r>
+        <w:rPr>
+          <w:rFonts w:eastAsia="仿宋_GB2312"/>
+        </w:rPr>
+        <w:t>和提取特征</w:t>
+      </w:r>
+      <w:r>
+        <w:rPr>
+          <w:rFonts w:eastAsia="仿宋_GB2312" w:hint="eastAsia"/>
+        </w:rPr>
+        <w:t>，</w:t>
+      </w:r>
+      <w:r>
+        <w:rPr>
+          <w:rFonts w:eastAsia="仿宋_GB2312" w:hint="eastAsia"/>
+        </w:rPr>
+        <w:t xml:space="preserve"> </w:t>
+      </w:r>
+      <w:r>
+        <w:rPr>
+          <w:rFonts w:eastAsia="仿宋_GB2312" w:hint="eastAsia"/>
+        </w:rPr>
+        <w:t>特征</w:t>
+      </w:r>
+      <w:r>
+        <w:rPr>
+          <w:rFonts w:eastAsia="仿宋_GB2312"/>
+        </w:rPr>
+        <w:t>的</w:t>
+      </w:r>
+      <w:r>
+        <w:rPr>
+          <w:rFonts w:eastAsia="仿宋_GB2312" w:hint="eastAsia"/>
+        </w:rPr>
+        <w:t>提取</w:t>
+      </w:r>
+      <w:r>
+        <w:rPr>
+          <w:rFonts w:eastAsia="仿宋_GB2312"/>
+        </w:rPr>
+        <w:t>一般通过和销售或者行业的专家进行</w:t>
+      </w:r>
+      <w:r>
+        <w:rPr>
+          <w:rFonts w:eastAsia="仿宋_GB2312" w:hint="eastAsia"/>
+        </w:rPr>
+        <w:t>商讨</w:t>
+      </w:r>
+      <w:r>
+        <w:rPr>
+          <w:rFonts w:eastAsia="仿宋_GB2312"/>
+        </w:rPr>
+        <w:t>，</w:t>
+      </w:r>
+      <w:r>
+        <w:rPr>
+          <w:rFonts w:eastAsia="仿宋_GB2312" w:hint="eastAsia"/>
+        </w:rPr>
+        <w:t xml:space="preserve"> </w:t>
+      </w:r>
+      <w:r>
+        <w:rPr>
+          <w:rFonts w:eastAsia="仿宋_GB2312" w:hint="eastAsia"/>
+        </w:rPr>
+        <w:t>听取</w:t>
+      </w:r>
+      <w:r>
+        <w:rPr>
+          <w:rFonts w:eastAsia="仿宋_GB2312"/>
+        </w:rPr>
+        <w:t>他们对特定业务的意见，并提取相关的特性，</w:t>
+      </w:r>
+      <w:r>
+        <w:rPr>
+          <w:rFonts w:eastAsia="仿宋_GB2312" w:hint="eastAsia"/>
+        </w:rPr>
+        <w:t xml:space="preserve"> </w:t>
+      </w:r>
+      <w:r>
+        <w:rPr>
+          <w:rFonts w:eastAsia="仿宋_GB2312" w:hint="eastAsia"/>
+        </w:rPr>
+        <w:t>当然</w:t>
+      </w:r>
+      <w:r>
+        <w:rPr>
+          <w:rFonts w:eastAsia="仿宋_GB2312"/>
+        </w:rPr>
+        <w:t>这个</w:t>
+      </w:r>
+      <w:r>
+        <w:rPr>
+          <w:rFonts w:eastAsia="仿宋_GB2312" w:hint="eastAsia"/>
+        </w:rPr>
+        <w:t>特性</w:t>
+      </w:r>
+      <w:r>
+        <w:rPr>
+          <w:rFonts w:eastAsia="仿宋_GB2312"/>
+        </w:rPr>
+        <w:t>越</w:t>
+      </w:r>
+      <w:r>
+        <w:rPr>
+          <w:rFonts w:eastAsia="仿宋_GB2312" w:hint="eastAsia"/>
+        </w:rPr>
+        <w:t>多</w:t>
+      </w:r>
+      <w:r>
+        <w:rPr>
+          <w:rFonts w:eastAsia="仿宋_GB2312"/>
+        </w:rPr>
+        <w:t>越好；</w:t>
+      </w:r>
+      <w:r>
+        <w:rPr>
+          <w:rFonts w:eastAsia="仿宋_GB2312" w:hint="eastAsia"/>
+        </w:rPr>
+        <w:t>比如，从购买数据里可以看出，女性对衣服的品牌多数有固定偏好，比如有个</w:t>
+      </w:r>
+      <w:r>
+        <w:rPr>
+          <w:rFonts w:eastAsia="仿宋_GB2312"/>
+        </w:rPr>
+        <w:t>女性</w:t>
+      </w:r>
+      <w:r>
+        <w:rPr>
+          <w:rFonts w:eastAsia="仿宋_GB2312" w:hint="eastAsia"/>
+        </w:rPr>
+        <w:t>就很喜欢</w:t>
+      </w:r>
+      <w:r>
+        <w:rPr>
+          <w:rFonts w:eastAsia="仿宋_GB2312" w:hint="eastAsia"/>
+        </w:rPr>
+        <w:t>LOFT</w:t>
+      </w:r>
+      <w:r>
+        <w:rPr>
+          <w:rFonts w:eastAsia="仿宋_GB2312" w:hint="eastAsia"/>
+        </w:rPr>
+        <w:t>的衣服。这些能对购买产生影响的因素都可以成为特征。当然</w:t>
+      </w:r>
+      <w:r>
+        <w:rPr>
+          <w:rFonts w:eastAsia="仿宋_GB2312"/>
+        </w:rPr>
+        <w:t>也可以通过机器学习</w:t>
+      </w:r>
+      <w:r>
+        <w:rPr>
+          <w:rFonts w:eastAsia="仿宋_GB2312" w:hint="eastAsia"/>
+        </w:rPr>
+        <w:t>的</w:t>
+      </w:r>
+      <w:r>
+        <w:rPr>
+          <w:rFonts w:eastAsia="仿宋_GB2312"/>
+        </w:rPr>
+        <w:t>方式提取用户特征；</w:t>
+      </w:r>
+      <w:r>
+        <w:rPr>
+          <w:rFonts w:eastAsia="仿宋_GB2312" w:hint="eastAsia"/>
+        </w:rPr>
+        <w:t>本章</w:t>
+      </w:r>
+      <w:r>
+        <w:rPr>
+          <w:rFonts w:eastAsia="仿宋_GB2312"/>
+        </w:rPr>
+        <w:t>主要是</w:t>
+      </w:r>
+      <w:r>
+        <w:rPr>
+          <w:rFonts w:eastAsia="仿宋_GB2312" w:hint="eastAsia"/>
+        </w:rPr>
+        <w:t>对简单</w:t>
+      </w:r>
+      <w:r>
+        <w:rPr>
+          <w:rFonts w:eastAsia="仿宋_GB2312"/>
+        </w:rPr>
+        <w:t>用户商品</w:t>
+      </w:r>
+      <w:r>
+        <w:rPr>
+          <w:rFonts w:eastAsia="仿宋_GB2312" w:hint="eastAsia"/>
+        </w:rPr>
+        <w:t>交互</w:t>
+      </w:r>
+      <w:r>
+        <w:rPr>
+          <w:rFonts w:eastAsia="仿宋_GB2312"/>
+        </w:rPr>
+        <w:t>特性进行建模</w:t>
+      </w:r>
+      <w:r>
+        <w:rPr>
+          <w:rFonts w:eastAsia="仿宋_GB2312" w:hint="eastAsia"/>
+        </w:rPr>
+        <w:t>；</w:t>
+      </w:r>
+    </w:p>
+    <w:p>
+      <w:pPr>
+        <w:pStyle w:val="a4"/>
+        <w:spacing w:line="400" w:lineRule="exact"/>
+        <w:ind w:firstLine="480"/>
+        <w:rPr>
+          <w:rFonts w:eastAsia="仿宋_GB2312"/>
+        </w:rPr>
       </w:pPr>
       <w:r>
         <w:rPr>
@@ -20282,19 +22050,127 @@
         <w:rPr>
           <w:rFonts w:eastAsia="仿宋_GB2312" w:hint="eastAsia"/>
         </w:rPr>
-        <w:t>是从用户的行为中</w:t>
-      </w:r>
-      <w:r>
-        <w:rPr>
-          <w:rFonts w:eastAsia="仿宋_GB2312" w:hint="eastAsia"/>
-        </w:rPr>
-        <w:t>发现</w:t>
-      </w:r>
-      <w:r>
-        <w:rPr>
-          <w:rFonts w:eastAsia="仿宋_GB2312" w:hint="eastAsia"/>
-        </w:rPr>
-        <w:t>用户的兴趣，因此收集用户行为的系统是推荐系统的重要组成部分。让用户给物品评分是很多推荐系统收集用户兴趣的重要手段。用户评分行为也被称为显性反馈行为，因为评分结果明确的表示了用户对物品的兴趣</w:t>
+        <w:t>是</w:t>
+      </w:r>
+      <w:r>
+        <w:rPr>
+          <w:rFonts w:eastAsia="仿宋_GB2312" w:hint="eastAsia"/>
+        </w:rPr>
+        <w:t>发现用户</w:t>
+      </w:r>
+      <w:r>
+        <w:rPr>
+          <w:rFonts w:eastAsia="仿宋_GB2312"/>
+        </w:rPr>
+        <w:t>特征</w:t>
+      </w:r>
+      <w:r>
+        <w:rPr>
+          <w:rFonts w:eastAsia="仿宋_GB2312" w:hint="eastAsia"/>
+        </w:rPr>
+        <w:t>，因此收集用户行为</w:t>
+      </w:r>
+      <w:r>
+        <w:rPr>
+          <w:rFonts w:eastAsia="仿宋_GB2312" w:hint="eastAsia"/>
+        </w:rPr>
+        <w:t>数据</w:t>
+      </w:r>
+      <w:r>
+        <w:rPr>
+          <w:rFonts w:eastAsia="仿宋_GB2312" w:hint="eastAsia"/>
+        </w:rPr>
+        <w:t>的系统</w:t>
+      </w:r>
+      <w:r>
+        <w:rPr>
+          <w:rFonts w:eastAsia="仿宋_GB2312" w:hint="eastAsia"/>
+        </w:rPr>
+        <w:t>也是是推荐系统的</w:t>
+      </w:r>
+      <w:r>
+        <w:rPr>
+          <w:rFonts w:eastAsia="仿宋_GB2312" w:hint="eastAsia"/>
+        </w:rPr>
+        <w:t>组成部分。</w:t>
+      </w:r>
+      <w:r>
+        <w:rPr>
+          <w:rFonts w:eastAsia="仿宋_GB2312" w:hint="eastAsia"/>
+        </w:rPr>
+        <w:t>一般通过</w:t>
+      </w:r>
+      <w:r>
+        <w:rPr>
+          <w:rFonts w:eastAsia="仿宋_GB2312"/>
+        </w:rPr>
+        <w:t>让</w:t>
+      </w:r>
+      <w:r>
+        <w:rPr>
+          <w:rFonts w:eastAsia="仿宋_GB2312" w:hint="eastAsia"/>
+        </w:rPr>
+        <w:t>用户</w:t>
+      </w:r>
+      <w:r>
+        <w:rPr>
+          <w:rFonts w:eastAsia="仿宋_GB2312"/>
+        </w:rPr>
+        <w:t>为物品</w:t>
+      </w:r>
+      <w:r>
+        <w:rPr>
+          <w:rFonts w:eastAsia="仿宋_GB2312" w:hint="eastAsia"/>
+        </w:rPr>
+        <w:t>评分来</w:t>
+      </w:r>
+      <w:r>
+        <w:rPr>
+          <w:rFonts w:eastAsia="仿宋_GB2312"/>
+        </w:rPr>
+        <w:t>表达用户的兴趣，同时</w:t>
+      </w:r>
+      <w:r>
+        <w:rPr>
+          <w:rFonts w:eastAsia="仿宋_GB2312" w:hint="eastAsia"/>
+        </w:rPr>
+        <w:t>用户评分行为被称为显性反馈行为，</w:t>
+      </w:r>
+      <w:r>
+        <w:rPr>
+          <w:rFonts w:eastAsia="仿宋_GB2312" w:hint="eastAsia"/>
+        </w:rPr>
+        <w:t>指用户的行为</w:t>
+      </w:r>
+      <w:r>
+        <w:rPr>
+          <w:rFonts w:eastAsia="仿宋_GB2312" w:hint="eastAsia"/>
+        </w:rPr>
+        <w:t>明确</w:t>
+      </w:r>
+      <w:r>
+        <w:rPr>
+          <w:rFonts w:eastAsia="仿宋_GB2312"/>
+        </w:rPr>
+        <w:t>指定</w:t>
+      </w:r>
+      <w:r>
+        <w:rPr>
+          <w:rFonts w:eastAsia="仿宋_GB2312" w:hint="eastAsia"/>
+        </w:rPr>
+        <w:t>倾向于指用户喜欢</w:t>
+      </w:r>
+      <w:r>
+        <w:rPr>
+          <w:rFonts w:eastAsia="仿宋_GB2312" w:hint="eastAsia"/>
+        </w:rPr>
+        <w:t>/</w:t>
+      </w:r>
+      <w:r>
+        <w:rPr>
+          <w:rFonts w:eastAsia="仿宋_GB2312" w:hint="eastAsia"/>
+        </w:rPr>
+        <w:t>不喜欢该物品</w:t>
       </w:r>
       <w:r>
         <w:rPr>
@@ -20729,7 +22605,19 @@
         <w:rPr>
           <w:rFonts w:eastAsia="仿宋_GB2312" w:hint="eastAsia"/>
         </w:rPr>
-        <w:t>显性反馈行为包括用户明确表示对物品喜好的行为。</w:t>
+        <w:t>显性反馈行为</w:t>
+      </w:r>
+      <w:r>
+        <w:rPr>
+          <w:rFonts w:eastAsia="仿宋_GB2312" w:hint="eastAsia"/>
+        </w:rPr>
+        <w:t>，</w:t>
+      </w:r>
+      <w:r>
+        <w:rPr>
+          <w:rFonts w:eastAsia="仿宋_GB2312" w:hint="eastAsia"/>
+        </w:rPr>
+        <w:t>用户明确表示对物品喜好的行为。</w:t>
       </w:r>
       <w:r>
         <w:rPr>
@@ -20831,7 +22719,14 @@
         <w:rPr>
           <w:rFonts w:eastAsia="仿宋_GB2312" w:hint="eastAsia"/>
         </w:rPr>
-        <w:t>的用户主要将精力放在看视频上，因此他们只有在特别不满或者特别满意时才会评分，因此二级评分系统就足够了。但如果是评论网站，用户主要将精力放在评论上，这时多级评分系统就是必要的。</w:t>
+        <w:t>的用户主要将精力放在看视频上，因此他们只有在特别不满或者特</w:t>
+      </w:r>
+      <w:r>
+        <w:rPr>
+          <w:rFonts w:eastAsia="仿宋_GB2312" w:hint="eastAsia"/>
+        </w:rPr>
+        <w:lastRenderedPageBreak/>
+        <w:t>别满意时才会评分，因此二级评分系统就足够了。但如果是评论网站，用户主要将精力放在评论上，这时多级评分系统就是必要的。</w:t>
       </w:r>
     </w:p>
     <w:p>
@@ -20847,14 +22742,85 @@
         <w:rPr>
           <w:rFonts w:eastAsia="仿宋_GB2312" w:hint="eastAsia"/>
         </w:rPr>
-        <w:t>评分预测问题的主要任务是预测一个给定用户对一个给定物品的评分。解决该问题主要依赖于建立用户的兴趣模型。传统的推荐系统在建立用户兴趣模型时往往忽略了用户兴趣的变化，而只建立用户的静态兴趣模型。比如，静态用户兴趣模型在计算一个用户对一个物品的评分时，往往只参考该用户对其他物品的评分，而忽视用户对其他物品评分的时间。但用户评分行为发生的时间信息对准确</w:t>
-      </w:r>
-      <w:r>
-        <w:rPr>
-          <w:rFonts w:eastAsia="仿宋_GB2312" w:hint="eastAsia"/>
-        </w:rPr>
-        <w:lastRenderedPageBreak/>
-        <w:t>预测用户未来的行为有很重要的作用。</w:t>
+        <w:t>评分预测问题的任务</w:t>
+      </w:r>
+      <w:r>
+        <w:rPr>
+          <w:rFonts w:eastAsia="仿宋_GB2312" w:hint="eastAsia"/>
+        </w:rPr>
+        <w:t>就</w:t>
+      </w:r>
+      <w:r>
+        <w:rPr>
+          <w:rFonts w:eastAsia="仿宋_GB2312" w:hint="eastAsia"/>
+        </w:rPr>
+        <w:t>是</w:t>
+      </w:r>
+      <w:r>
+        <w:rPr>
+          <w:rFonts w:eastAsia="仿宋_GB2312" w:hint="eastAsia"/>
+        </w:rPr>
+        <w:t>计算</w:t>
+      </w:r>
+      <w:r>
+        <w:rPr>
+          <w:rFonts w:eastAsia="仿宋_GB2312" w:hint="eastAsia"/>
+        </w:rPr>
+        <w:t>给用户对</w:t>
+      </w:r>
+      <w:r>
+        <w:rPr>
+          <w:rFonts w:eastAsia="仿宋_GB2312" w:hint="eastAsia"/>
+        </w:rPr>
+        <w:t>给定物品</w:t>
+      </w:r>
+      <w:r>
+        <w:rPr>
+          <w:rFonts w:eastAsia="仿宋_GB2312" w:hint="eastAsia"/>
+        </w:rPr>
+        <w:t>评分。解决该问题主要依赖于建立用户</w:t>
+      </w:r>
+      <w:r>
+        <w:rPr>
+          <w:rFonts w:eastAsia="仿宋_GB2312" w:hint="eastAsia"/>
+        </w:rPr>
+        <w:t>特征</w:t>
+      </w:r>
+      <w:r>
+        <w:rPr>
+          <w:rFonts w:eastAsia="仿宋_GB2312" w:hint="eastAsia"/>
+        </w:rPr>
+        <w:t>模型。传统的推荐系统在建立用户兴趣模型时</w:t>
+      </w:r>
+      <w:r>
+        <w:rPr>
+          <w:rFonts w:eastAsia="仿宋_GB2312" w:hint="eastAsia"/>
+        </w:rPr>
+        <w:t>一般基于</w:t>
+      </w:r>
+      <w:r>
+        <w:rPr>
+          <w:rFonts w:eastAsia="仿宋_GB2312"/>
+        </w:rPr>
+        <w:t>静态的特征用户</w:t>
+      </w:r>
+      <w:r>
+        <w:rPr>
+          <w:rFonts w:eastAsia="仿宋_GB2312" w:hint="eastAsia"/>
+        </w:rPr>
+        <w:t>，而只建立用户的静态</w:t>
+      </w:r>
+      <w:r>
+        <w:rPr>
+          <w:rFonts w:eastAsia="仿宋_GB2312" w:hint="eastAsia"/>
+        </w:rPr>
+        <w:t>特征</w:t>
+      </w:r>
+      <w:r>
+        <w:rPr>
+          <w:rFonts w:eastAsia="仿宋_GB2312" w:hint="eastAsia"/>
+        </w:rPr>
+        <w:t>模型。</w:t>
       </w:r>
     </w:p>
     <w:p>
@@ -20870,7 +22836,217 @@
         <w:rPr>
           <w:rFonts w:eastAsia="仿宋_GB2312" w:hint="eastAsia"/>
         </w:rPr>
-        <w:t>比如，用户最近的评分行为相对于用户很久之前的评分行为往往对预测用户未来的评分具有更高的参考价值。物品的受欢迎程度也受时间的影响，一部电影刚刚发布时受用户的欢迎程度和发布很久之后受用户的欢迎程度是不同的。此外，季节效应对评分预测问题也有很重要的作用，用户在不同的季节会有不同的兴趣，用户在平时和周末会有不同的兴趣，用户在不同的节日会有不同的兴趣。诸如此类的时间因素在各种类型的网站中都有很多，而如何利用这些时间信息提高推荐系统预测的精度，设计符合用户兴趣变化的动态推荐系统，是近几年推荐领域研究的热门问题。下面几节，我们将就如何针对评分预测问题建立用户兴趣的动态模型以提高评分预测的精度进行讨论。</w:t>
+        <w:t>比如，用户</w:t>
+      </w:r>
+      <w:r>
+        <w:rPr>
+          <w:rFonts w:eastAsia="仿宋_GB2312" w:hint="eastAsia"/>
+        </w:rPr>
+        <w:t>近期</w:t>
+      </w:r>
+      <w:r>
+        <w:rPr>
+          <w:rFonts w:eastAsia="仿宋_GB2312" w:hint="eastAsia"/>
+        </w:rPr>
+        <w:t>评分行为对用户很久之前的评分行为往往具有更高的参考价值</w:t>
+      </w:r>
+      <w:r>
+        <w:rPr>
+          <w:rFonts w:eastAsia="仿宋_GB2312" w:hint="eastAsia"/>
+        </w:rPr>
+        <w:t>，在</w:t>
+      </w:r>
+      <w:r>
+        <w:rPr>
+          <w:rFonts w:eastAsia="仿宋_GB2312" w:hint="eastAsia"/>
+        </w:rPr>
+        <w:t>对</w:t>
+      </w:r>
+      <w:r>
+        <w:rPr>
+          <w:rFonts w:eastAsia="仿宋_GB2312" w:hint="eastAsia"/>
+        </w:rPr>
+        <w:t>计算</w:t>
+      </w:r>
+      <w:r>
+        <w:rPr>
+          <w:rFonts w:eastAsia="仿宋_GB2312" w:hint="eastAsia"/>
+        </w:rPr>
+        <w:t>用户的评分</w:t>
+      </w:r>
+      <w:r>
+        <w:rPr>
+          <w:rFonts w:eastAsia="仿宋_GB2312" w:hint="eastAsia"/>
+        </w:rPr>
+        <w:t>的</w:t>
+      </w:r>
+      <w:r>
+        <w:rPr>
+          <w:rFonts w:eastAsia="仿宋_GB2312"/>
+        </w:rPr>
+        <w:t>时候。</w:t>
+      </w:r>
+      <w:r>
+        <w:rPr>
+          <w:rFonts w:eastAsia="仿宋_GB2312" w:hint="eastAsia"/>
+        </w:rPr>
+        <w:t>物品的</w:t>
+      </w:r>
+      <w:r>
+        <w:rPr>
+          <w:rFonts w:eastAsia="仿宋_GB2312" w:hint="eastAsia"/>
+        </w:rPr>
+        <w:t>流行</w:t>
+      </w:r>
+      <w:r>
+        <w:rPr>
+          <w:rFonts w:eastAsia="仿宋_GB2312" w:hint="eastAsia"/>
+        </w:rPr>
+        <w:t>程度也受</w:t>
+      </w:r>
+      <w:r>
+        <w:rPr>
+          <w:rFonts w:eastAsia="仿宋_GB2312" w:hint="eastAsia"/>
+        </w:rPr>
+        <w:t>发布</w:t>
+      </w:r>
+      <w:r>
+        <w:rPr>
+          <w:rFonts w:eastAsia="仿宋_GB2312" w:hint="eastAsia"/>
+        </w:rPr>
+        <w:t>时间</w:t>
+      </w:r>
+      <w:r>
+        <w:rPr>
+          <w:rFonts w:eastAsia="仿宋_GB2312" w:hint="eastAsia"/>
+        </w:rPr>
+        <w:t>或者</w:t>
+      </w:r>
+      <w:r>
+        <w:rPr>
+          <w:rFonts w:eastAsia="仿宋_GB2312"/>
+        </w:rPr>
+        <w:t>更新时间</w:t>
+      </w:r>
+      <w:r>
+        <w:rPr>
+          <w:rFonts w:eastAsia="仿宋_GB2312" w:hint="eastAsia"/>
+        </w:rPr>
+        <w:t>的影响，</w:t>
+      </w:r>
+      <w:r>
+        <w:rPr>
+          <w:rFonts w:eastAsia="仿宋_GB2312" w:hint="eastAsia"/>
+        </w:rPr>
+        <w:t>一部新发布</w:t>
+      </w:r>
+      <w:r>
+        <w:rPr>
+          <w:rFonts w:eastAsia="仿宋_GB2312"/>
+        </w:rPr>
+        <w:t>的</w:t>
+      </w:r>
+      <w:r>
+        <w:rPr>
+          <w:rFonts w:eastAsia="仿宋_GB2312"/>
+        </w:rPr>
+        <w:t>iPhone</w:t>
+      </w:r>
+      <w:r>
+        <w:rPr>
+          <w:rFonts w:eastAsia="仿宋_GB2312"/>
+        </w:rPr>
+        <w:t>的之前发布的版本更加受欢迎</w:t>
+      </w:r>
+      <w:r>
+        <w:rPr>
+          <w:rFonts w:eastAsia="仿宋_GB2312" w:hint="eastAsia"/>
+        </w:rPr>
+        <w:t>。此类的时间</w:t>
+      </w:r>
+      <w:r>
+        <w:rPr>
+          <w:rFonts w:eastAsia="仿宋_GB2312" w:hint="eastAsia"/>
+        </w:rPr>
+        <w:t>上下文</w:t>
+      </w:r>
+      <w:r>
+        <w:rPr>
+          <w:rFonts w:eastAsia="仿宋_GB2312" w:hint="eastAsia"/>
+        </w:rPr>
+        <w:t>因素在</w:t>
+      </w:r>
+      <w:r>
+        <w:rPr>
+          <w:rFonts w:eastAsia="仿宋_GB2312" w:hint="eastAsia"/>
+        </w:rPr>
+        <w:t>互联网中</w:t>
+      </w:r>
+      <w:r>
+        <w:rPr>
+          <w:rFonts w:eastAsia="仿宋_GB2312" w:hint="eastAsia"/>
+        </w:rPr>
+        <w:t>有很多，而如何利用这些时间</w:t>
+      </w:r>
+      <w:r>
+        <w:rPr>
+          <w:rFonts w:eastAsia="仿宋_GB2312" w:hint="eastAsia"/>
+        </w:rPr>
+        <w:t>因素</w:t>
+      </w:r>
+      <w:r>
+        <w:rPr>
+          <w:rFonts w:eastAsia="仿宋_GB2312" w:hint="eastAsia"/>
+        </w:rPr>
+        <w:t>提高系统预测的精度，设计符合用户</w:t>
+      </w:r>
+      <w:r>
+        <w:rPr>
+          <w:rFonts w:eastAsia="仿宋_GB2312" w:hint="eastAsia"/>
+        </w:rPr>
+        <w:t>物品特征</w:t>
+      </w:r>
+      <w:r>
+        <w:rPr>
+          <w:rFonts w:eastAsia="仿宋_GB2312" w:hint="eastAsia"/>
+        </w:rPr>
+        <w:t>变化的动态推荐系统，是</w:t>
+      </w:r>
+      <w:r>
+        <w:rPr>
+          <w:rFonts w:eastAsia="仿宋_GB2312" w:hint="eastAsia"/>
+        </w:rPr>
+        <w:t>近年来</w:t>
+      </w:r>
+      <w:r>
+        <w:rPr>
+          <w:rFonts w:eastAsia="仿宋_GB2312" w:hint="eastAsia"/>
+        </w:rPr>
+        <w:t>推荐领域研究的热门问题。下面我们将就对评分预测问题建立用户</w:t>
+      </w:r>
+      <w:r>
+        <w:rPr>
+          <w:rFonts w:eastAsia="仿宋_GB2312" w:hint="eastAsia"/>
+        </w:rPr>
+        <w:t>物品特征</w:t>
+      </w:r>
+      <w:r>
+        <w:rPr>
+          <w:rFonts w:eastAsia="仿宋_GB2312" w:hint="eastAsia"/>
+        </w:rPr>
+        <w:t>模型提高评分</w:t>
+      </w:r>
+      <w:r>
+        <w:rPr>
+          <w:rFonts w:eastAsia="仿宋_GB2312" w:hint="eastAsia"/>
+        </w:rPr>
+        <w:t>计算</w:t>
+      </w:r>
+      <w:r>
+        <w:rPr>
+          <w:rFonts w:eastAsia="仿宋_GB2312" w:hint="eastAsia"/>
+        </w:rPr>
+        <w:t>的精度进行讨论。</w:t>
       </w:r>
     </w:p>
     <w:p>
@@ -20912,7 +23088,19 @@
         <w:rPr>
           <w:rFonts w:eastAsia="仿宋_GB2312" w:hint="eastAsia"/>
         </w:rPr>
-        <w:t>评分预测问题中最常用的模型是基于矩阵分解的模型</w:t>
+        <w:t>计算用户</w:t>
+      </w:r>
+      <w:r>
+        <w:rPr>
+          <w:rFonts w:eastAsia="仿宋_GB2312"/>
+        </w:rPr>
+        <w:t>特征关系</w:t>
+      </w:r>
+      <w:r>
+        <w:rPr>
+          <w:rFonts w:eastAsia="仿宋_GB2312" w:hint="eastAsia"/>
+        </w:rPr>
+        <w:t>最常用的模型是基于矩阵分解的模型</w:t>
       </w:r>
       <w:r>
         <w:rPr>
@@ -20930,13 +23118,79 @@
         <w:rPr>
           <w:rFonts w:eastAsia="仿宋_GB2312" w:hint="eastAsia"/>
         </w:rPr>
-        <w:t>LatentFactor Model)</w:t>
-      </w:r>
-      <w:r>
-        <w:rPr>
-          <w:rFonts w:eastAsia="仿宋_GB2312" w:hint="eastAsia"/>
-        </w:rPr>
-        <w:t>。本章提出的动态模型也是建立在矩阵分解模型的基础之上的，因此本章将首先介绍时间无关的矩阵分解模型，以及模型优化的算法。</w:t>
+        <w:t>Latent</w:t>
+      </w:r>
+      <w:r>
+        <w:rPr>
+          <w:rFonts w:eastAsia="仿宋_GB2312"/>
+        </w:rPr>
+        <w:t xml:space="preserve"> </w:t>
+      </w:r>
+      <w:r>
+        <w:rPr>
+          <w:rFonts w:eastAsia="仿宋_GB2312" w:hint="eastAsia"/>
+        </w:rPr>
+        <w:t>Factor Model)</w:t>
+      </w:r>
+      <w:r>
+        <w:rPr>
+          <w:rFonts w:eastAsia="仿宋_GB2312" w:hint="eastAsia"/>
+        </w:rPr>
+        <w:t>。本章提出的</w:t>
+      </w:r>
+      <w:r>
+        <w:rPr>
+          <w:rFonts w:eastAsia="仿宋_GB2312" w:hint="eastAsia"/>
+        </w:rPr>
+        <w:t>相关模型</w:t>
+      </w:r>
+      <w:r>
+        <w:rPr>
+          <w:rFonts w:eastAsia="仿宋_GB2312" w:hint="eastAsia"/>
+        </w:rPr>
+        <w:t>也是建立在矩阵分解模型的基础之上的，因此</w:t>
+      </w:r>
+      <w:r>
+        <w:rPr>
+          <w:rFonts w:eastAsia="仿宋_GB2312" w:hint="eastAsia"/>
+        </w:rPr>
+        <w:t>本节</w:t>
+      </w:r>
+      <w:r>
+        <w:rPr>
+          <w:rFonts w:eastAsia="仿宋_GB2312" w:hint="eastAsia"/>
+        </w:rPr>
+        <w:t>将首先介绍</w:t>
+      </w:r>
+      <w:r>
+        <w:rPr>
+          <w:rFonts w:eastAsia="仿宋_GB2312" w:hint="eastAsia"/>
+        </w:rPr>
+        <w:t>与</w:t>
+      </w:r>
+      <w:r>
+        <w:rPr>
+          <w:rFonts w:eastAsia="仿宋_GB2312" w:hint="eastAsia"/>
+        </w:rPr>
+        <w:t>时间</w:t>
+      </w:r>
+      <w:r>
+        <w:rPr>
+          <w:rFonts w:eastAsia="仿宋_GB2312" w:hint="eastAsia"/>
+        </w:rPr>
+        <w:t>上下文无关</w:t>
+      </w:r>
+      <w:r>
+        <w:rPr>
+          <w:rFonts w:eastAsia="仿宋_GB2312" w:hint="eastAsia"/>
+        </w:rPr>
+        <w:t>的矩阵分解模型</w:t>
+      </w:r>
+      <w:r>
+        <w:rPr>
+          <w:rFonts w:eastAsia="仿宋_GB2312" w:hint="eastAsia"/>
+        </w:rPr>
+        <w:t>。</w:t>
       </w:r>
     </w:p>
     <w:p>
@@ -20974,688 +23228,56 @@
         <w:rPr>
           <w:rFonts w:eastAsia="仿宋_GB2312" w:hint="eastAsia"/>
         </w:rPr>
-        <w:t>种主要的时间效应，包括用户偏好的变化效应，物品流行度的时间效应以及用户兴趣变化的效应，并利用矩阵分解模型将这三种时间效应建模到矩阵分解模型中。本章通过在</w:t>
-      </w:r>
-      <w:r>
-        <w:rPr>
-          <w:rFonts w:eastAsia="仿宋_GB2312" w:hint="eastAsia"/>
-        </w:rPr>
-        <w:t>Netflix</w:t>
-      </w:r>
-      <w:r>
-        <w:rPr>
-          <w:rFonts w:eastAsia="仿宋_GB2312" w:hint="eastAsia"/>
-        </w:rPr>
-        <w:t>用户电影评分数据集上的实验对比动态矩阵分解模型和时间无关模型的预测精度，证明了使用时间信息可以大大地提高评分预测的精度。</w:t>
-      </w:r>
-    </w:p>
-    <w:p>
-      <w:pPr>
-        <w:pStyle w:val="3"/>
-      </w:pPr>
-      <w:bookmarkStart w:id="46" w:name="_Toc165262366"/>
-      <w:bookmarkStart w:id="47" w:name="_Toc415728262"/>
-      <w:bookmarkEnd w:id="46"/>
-      <w:bookmarkEnd w:id="47"/>
-    </w:p>
-    <w:p>
-      <w:pPr>
-        <w:pStyle w:val="a4"/>
-        <w:keepNext/>
-        <w:ind w:firstLine="480"/>
+        <w:t>种时间</w:t>
+      </w:r>
+      <w:r>
         <w:rPr>
           <w:rFonts w:eastAsia="仿宋_GB2312"/>
         </w:rPr>
-      </w:pPr>
-      <w:r>
-        <w:rPr>
-          <w:rFonts w:eastAsia="仿宋_GB2312"/>
-          <w:noProof/>
-        </w:rPr>
-        <mc:AlternateContent>
-          <mc:Choice Requires="wpc">
-            <w:drawing>
-              <wp:inline distT="0" distB="0" distL="0" distR="0">
-                <wp:extent cx="5257800" cy="3169920"/>
-                <wp:effectExtent l="0" t="0" r="3810" b="0"/>
-                <wp:docPr id="13" name="画布 9"/>
-                <wp:cNvGraphicFramePr>
-                  <a:graphicFrameLocks xmlns:a="http://schemas.openxmlformats.org/drawingml/2006/main" noChangeAspect="1"/>
-                </wp:cNvGraphicFramePr>
-                <a:graphic xmlns:a="http://schemas.openxmlformats.org/drawingml/2006/main">
-                  <a:graphicData uri="http://schemas.microsoft.com/office/word/2010/wordprocessingCanvas">
-                    <wpc:wpc>
-                      <wpc:bg>
-                        <a:noFill/>
-                      </wpc:bg>
-                      <wpc:whole>
-                        <a:ln>
-                          <a:noFill/>
-                        </a:ln>
-                      </wpc:whole>
-                      <wps:wsp>
-                        <wps:cNvPr id="1" name="Rectangle 11"/>
-                        <wps:cNvSpPr>
-                          <a:spLocks noChangeArrowheads="1"/>
-                        </wps:cNvSpPr>
-                        <wps:spPr bwMode="auto">
-                          <a:xfrm>
-                            <a:off x="1371600" y="297180"/>
-                            <a:ext cx="2514600" cy="297180"/>
-                          </a:xfrm>
-                          <a:prstGeom prst="rect">
-                            <a:avLst/>
-                          </a:prstGeom>
-                          <a:solidFill>
-                            <a:srgbClr val="FFFFFF"/>
-                          </a:solidFill>
-                          <a:ln w="9525">
-                            <a:solidFill>
-                              <a:srgbClr val="000000"/>
-                            </a:solidFill>
-                            <a:miter lim="800000"/>
-                            <a:headEnd/>
-                            <a:tailEnd/>
-                          </a:ln>
-                        </wps:spPr>
-                        <wps:txbx>
-                          <w:txbxContent>
-                            <w:p>
-                              <w:pPr>
-                                <w:jc w:val="center"/>
-                              </w:pPr>
-                              <w:r>
-                                <w:rPr>
-                                  <w:rFonts w:hint="eastAsia"/>
-                                </w:rPr>
-                                <w:t>对外统一的出错处理函数</w:t>
-                              </w:r>
-                            </w:p>
-                          </w:txbxContent>
-                        </wps:txbx>
-                        <wps:bodyPr rot="0" vert="horz" wrap="square" lIns="91440" tIns="45720" rIns="91440" bIns="45720" anchor="t" anchorCtr="0" upright="1">
-                          <a:noAutofit/>
-                        </wps:bodyPr>
-                      </wps:wsp>
-                      <wps:wsp>
-                        <wps:cNvPr id="3" name="Line 12"/>
-                        <wps:cNvCnPr>
-                          <a:cxnSpLocks noChangeShapeType="1"/>
-                        </wps:cNvCnPr>
-                        <wps:spPr bwMode="auto">
-                          <a:xfrm flipH="1">
-                            <a:off x="1829435" y="594360"/>
-                            <a:ext cx="685165" cy="396240"/>
-                          </a:xfrm>
-                          <a:prstGeom prst="line">
-                            <a:avLst/>
-                          </a:prstGeom>
-                          <a:noFill/>
-                          <a:ln w="9525">
-                            <a:solidFill>
-                              <a:srgbClr val="000000"/>
-                            </a:solidFill>
-                            <a:round/>
-                            <a:headEnd/>
-                            <a:tailEnd type="triangle" w="med" len="med"/>
-                          </a:ln>
-                          <a:extLst>
-                            <a:ext uri="{909E8E84-426E-40DD-AFC4-6F175D3DCCD1}">
-                              <a14:hiddenFill xmlns:a14="http://schemas.microsoft.com/office/drawing/2010/main">
-                                <a:noFill/>
-                              </a14:hiddenFill>
-                            </a:ext>
-                          </a:extLst>
-                        </wps:spPr>
-                        <wps:bodyPr/>
-                      </wps:wsp>
-                      <wps:wsp>
-                        <wps:cNvPr id="4" name="Rectangle 13"/>
-                        <wps:cNvSpPr>
-                          <a:spLocks noChangeArrowheads="1"/>
-                        </wps:cNvSpPr>
-                        <wps:spPr bwMode="auto">
-                          <a:xfrm>
-                            <a:off x="1143000" y="990600"/>
-                            <a:ext cx="1257935" cy="495300"/>
-                          </a:xfrm>
-                          <a:prstGeom prst="rect">
-                            <a:avLst/>
-                          </a:prstGeom>
-                          <a:solidFill>
-                            <a:srgbClr val="FFFFFF"/>
-                          </a:solidFill>
-                          <a:ln w="9525">
-                            <a:solidFill>
-                              <a:srgbClr val="000000"/>
-                            </a:solidFill>
-                            <a:miter lim="800000"/>
-                            <a:headEnd/>
-                            <a:tailEnd/>
-                          </a:ln>
-                        </wps:spPr>
-                        <wps:txbx>
-                          <w:txbxContent>
-                            <w:p>
-                              <w:r>
-                                <w:rPr>
-                                  <w:rFonts w:hint="eastAsia"/>
-                                </w:rPr>
-                                <w:t>根据错误的代号确定错误种类</w:t>
-                              </w:r>
-                            </w:p>
-                          </w:txbxContent>
-                        </wps:txbx>
-                        <wps:bodyPr rot="0" vert="horz" wrap="square" lIns="91440" tIns="45720" rIns="91440" bIns="45720" anchor="t" anchorCtr="0" upright="1">
-                          <a:noAutofit/>
-                        </wps:bodyPr>
-                      </wps:wsp>
-                      <wps:wsp>
-                        <wps:cNvPr id="5" name="Rectangle 14"/>
-                        <wps:cNvSpPr>
-                          <a:spLocks noChangeArrowheads="1"/>
-                        </wps:cNvSpPr>
-                        <wps:spPr bwMode="auto">
-                          <a:xfrm>
-                            <a:off x="2743200" y="990600"/>
-                            <a:ext cx="1371600" cy="495300"/>
-                          </a:xfrm>
-                          <a:prstGeom prst="rect">
-                            <a:avLst/>
-                          </a:prstGeom>
-                          <a:solidFill>
-                            <a:srgbClr val="FFFFFF"/>
-                          </a:solidFill>
-                          <a:ln w="9525">
-                            <a:solidFill>
-                              <a:srgbClr val="000000"/>
-                            </a:solidFill>
-                            <a:miter lim="800000"/>
-                            <a:headEnd/>
-                            <a:tailEnd/>
-                          </a:ln>
-                        </wps:spPr>
-                        <wps:txbx>
-                          <w:txbxContent>
-                            <w:p>
-                              <w:r>
-                                <w:rPr>
-                                  <w:rFonts w:hint="eastAsia"/>
-                                </w:rPr>
-                                <w:t>根据错误的文件名以及行号确定</w:t>
-                              </w:r>
-                            </w:p>
-                            <w:p>
-                              <w:r>
-                                <w:rPr>
-                                  <w:rFonts w:hint="eastAsia"/>
-                                </w:rPr>
-                                <w:t>错误位置</w:t>
-                              </w:r>
-                            </w:p>
-                          </w:txbxContent>
-                        </wps:txbx>
-                        <wps:bodyPr rot="0" vert="horz" wrap="square" lIns="91440" tIns="45720" rIns="91440" bIns="45720" anchor="t" anchorCtr="0" upright="1">
-                          <a:noAutofit/>
-                        </wps:bodyPr>
-                      </wps:wsp>
-                      <wps:wsp>
-                        <wps:cNvPr id="6" name="Rectangle 15"/>
-                        <wps:cNvSpPr>
-                          <a:spLocks noChangeArrowheads="1"/>
-                        </wps:cNvSpPr>
-                        <wps:spPr bwMode="auto">
-                          <a:xfrm>
-                            <a:off x="1371600" y="1882140"/>
-                            <a:ext cx="2514600" cy="297180"/>
-                          </a:xfrm>
-                          <a:prstGeom prst="rect">
-                            <a:avLst/>
-                          </a:prstGeom>
-                          <a:solidFill>
-                            <a:srgbClr val="FFFFFF"/>
-                          </a:solidFill>
-                          <a:ln w="9525">
-                            <a:solidFill>
-                              <a:srgbClr val="000000"/>
-                            </a:solidFill>
-                            <a:miter lim="800000"/>
-                            <a:headEnd/>
-                            <a:tailEnd/>
-                          </a:ln>
-                        </wps:spPr>
-                        <wps:txbx>
-                          <w:txbxContent>
-                            <w:p>
-                              <w:pPr>
-                                <w:jc w:val="center"/>
-                              </w:pPr>
-                              <w:r>
-                                <w:rPr>
-                                  <w:rFonts w:hint="eastAsia"/>
-                                </w:rPr>
-                                <w:t>打印错误信息</w:t>
-                              </w:r>
-                            </w:p>
-                          </w:txbxContent>
-                        </wps:txbx>
-                        <wps:bodyPr rot="0" vert="horz" wrap="square" lIns="91440" tIns="45720" rIns="91440" bIns="45720" anchor="t" anchorCtr="0" upright="1">
-                          <a:noAutofit/>
-                        </wps:bodyPr>
-                      </wps:wsp>
-                      <wps:wsp>
-                        <wps:cNvPr id="7" name="Rectangle 16"/>
-                        <wps:cNvSpPr>
-                          <a:spLocks noChangeArrowheads="1"/>
-                        </wps:cNvSpPr>
-                        <wps:spPr bwMode="auto">
-                          <a:xfrm>
-                            <a:off x="1371600" y="2476500"/>
-                            <a:ext cx="2514600" cy="495300"/>
-                          </a:xfrm>
-                          <a:prstGeom prst="rect">
-                            <a:avLst/>
-                          </a:prstGeom>
-                          <a:solidFill>
-                            <a:srgbClr val="FFFFFF"/>
-                          </a:solidFill>
-                          <a:ln w="9525">
-                            <a:solidFill>
-                              <a:srgbClr val="000000"/>
-                            </a:solidFill>
-                            <a:miter lim="800000"/>
-                            <a:headEnd/>
-                            <a:tailEnd/>
-                          </a:ln>
-                        </wps:spPr>
-                        <wps:txbx>
-                          <w:txbxContent>
-                            <w:p>
-                              <w:pPr>
-                                <w:tabs>
-                                  <w:tab w:val="left" w:pos="720"/>
-                                </w:tabs>
-                              </w:pPr>
-                              <w:r>
-                                <w:rPr>
-                                  <w:rFonts w:hint="eastAsia"/>
-                                </w:rPr>
-                                <w:t>清空连接器前申请资源，退出连接器程序</w:t>
-                              </w:r>
-                            </w:p>
-                          </w:txbxContent>
-                        </wps:txbx>
-                        <wps:bodyPr rot="0" vert="horz" wrap="square" lIns="91440" tIns="45720" rIns="91440" bIns="45720" anchor="t" anchorCtr="0" upright="1">
-                          <a:noAutofit/>
-                        </wps:bodyPr>
-                      </wps:wsp>
-                      <wps:wsp>
-                        <wps:cNvPr id="8" name="Line 17"/>
-                        <wps:cNvCnPr>
-                          <a:cxnSpLocks noChangeShapeType="1"/>
-                        </wps:cNvCnPr>
-                        <wps:spPr bwMode="auto">
-                          <a:xfrm>
-                            <a:off x="2628900" y="594360"/>
-                            <a:ext cx="686435" cy="396240"/>
-                          </a:xfrm>
-                          <a:prstGeom prst="line">
-                            <a:avLst/>
-                          </a:prstGeom>
-                          <a:noFill/>
-                          <a:ln w="9525">
-                            <a:solidFill>
-                              <a:srgbClr val="000000"/>
-                            </a:solidFill>
-                            <a:round/>
-                            <a:headEnd/>
-                            <a:tailEnd type="triangle" w="med" len="med"/>
-                          </a:ln>
-                          <a:extLst>
-                            <a:ext uri="{909E8E84-426E-40DD-AFC4-6F175D3DCCD1}">
-                              <a14:hiddenFill xmlns:a14="http://schemas.microsoft.com/office/drawing/2010/main">
-                                <a:noFill/>
-                              </a14:hiddenFill>
-                            </a:ext>
-                          </a:extLst>
-                        </wps:spPr>
-                        <wps:bodyPr/>
-                      </wps:wsp>
-                      <wps:wsp>
-                        <wps:cNvPr id="9" name="Line 18"/>
-                        <wps:cNvCnPr>
-                          <a:cxnSpLocks noChangeShapeType="1"/>
-                        </wps:cNvCnPr>
-                        <wps:spPr bwMode="auto">
-                          <a:xfrm>
-                            <a:off x="1828800" y="1485900"/>
-                            <a:ext cx="635" cy="396240"/>
-                          </a:xfrm>
-                          <a:prstGeom prst="line">
-                            <a:avLst/>
-                          </a:prstGeom>
-                          <a:noFill/>
-                          <a:ln w="9525">
-                            <a:solidFill>
-                              <a:srgbClr val="000000"/>
-                            </a:solidFill>
-                            <a:round/>
-                            <a:headEnd/>
-                            <a:tailEnd type="triangle" w="med" len="med"/>
-                          </a:ln>
-                          <a:extLst>
-                            <a:ext uri="{909E8E84-426E-40DD-AFC4-6F175D3DCCD1}">
-                              <a14:hiddenFill xmlns:a14="http://schemas.microsoft.com/office/drawing/2010/main">
-                                <a:noFill/>
-                              </a14:hiddenFill>
-                            </a:ext>
-                          </a:extLst>
-                        </wps:spPr>
-                        <wps:bodyPr/>
-                      </wps:wsp>
-                      <wps:wsp>
-                        <wps:cNvPr id="10" name="Line 19"/>
-                        <wps:cNvCnPr>
-                          <a:cxnSpLocks noChangeShapeType="1"/>
-                        </wps:cNvCnPr>
-                        <wps:spPr bwMode="auto">
-                          <a:xfrm>
-                            <a:off x="3314700" y="1485900"/>
-                            <a:ext cx="635" cy="396240"/>
-                          </a:xfrm>
-                          <a:prstGeom prst="line">
-                            <a:avLst/>
-                          </a:prstGeom>
-                          <a:noFill/>
-                          <a:ln w="9525">
-                            <a:solidFill>
-                              <a:srgbClr val="000000"/>
-                            </a:solidFill>
-                            <a:round/>
-                            <a:headEnd/>
-                            <a:tailEnd type="triangle" w="med" len="med"/>
-                          </a:ln>
-                          <a:extLst>
-                            <a:ext uri="{909E8E84-426E-40DD-AFC4-6F175D3DCCD1}">
-                              <a14:hiddenFill xmlns:a14="http://schemas.microsoft.com/office/drawing/2010/main">
-                                <a:noFill/>
-                              </a14:hiddenFill>
-                            </a:ext>
-                          </a:extLst>
-                        </wps:spPr>
-                        <wps:bodyPr/>
-                      </wps:wsp>
-                      <wps:wsp>
-                        <wps:cNvPr id="11" name="Line 20"/>
-                        <wps:cNvCnPr>
-                          <a:cxnSpLocks noChangeShapeType="1"/>
-                        </wps:cNvCnPr>
-                        <wps:spPr bwMode="auto">
-                          <a:xfrm>
-                            <a:off x="2628265" y="2179320"/>
-                            <a:ext cx="635" cy="297180"/>
-                          </a:xfrm>
-                          <a:prstGeom prst="line">
-                            <a:avLst/>
-                          </a:prstGeom>
-                          <a:noFill/>
-                          <a:ln w="9525">
-                            <a:solidFill>
-                              <a:srgbClr val="000000"/>
-                            </a:solidFill>
-                            <a:round/>
-                            <a:headEnd/>
-                            <a:tailEnd type="triangle" w="med" len="med"/>
-                          </a:ln>
-                          <a:extLst>
-                            <a:ext uri="{909E8E84-426E-40DD-AFC4-6F175D3DCCD1}">
-                              <a14:hiddenFill xmlns:a14="http://schemas.microsoft.com/office/drawing/2010/main">
-                                <a:noFill/>
-                              </a14:hiddenFill>
-                            </a:ext>
-                          </a:extLst>
-                        </wps:spPr>
-                        <wps:bodyPr/>
-                      </wps:wsp>
-                    </wpc:wpc>
-                  </a:graphicData>
-                </a:graphic>
-              </wp:inline>
-            </w:drawing>
-          </mc:Choice>
-          <mc:Fallback>
-            <w:pict>
-              <v:group id="画布 9" o:spid="_x0000_s1029" editas="canvas" style="width:414pt;height:249.6pt;mso-position-horizontal-relative:char;mso-position-vertical-relative:line" coordsize="52578,31699" o:gfxdata="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">
-                <v:shape id="_x0000_s1030" type="#_x0000_t75" style="position:absolute;width:52578;height:31699;visibility:visible;mso-wrap-style:square">
-                  <v:fill o:detectmouseclick="t"/>
-                  <v:path o:connecttype="none"/>
-                </v:shape>
-                <v:rect id="Rectangle 11" o:spid="_x0000_s1031" style="position:absolute;left:13716;top:2971;width:25146;height:2972;visibility:visible;mso-wrap-style:square;v-text-anchor:top" o:gfxdata="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">
-                  <v:textbox>
-                    <w:txbxContent>
-                      <w:p>
-                        <w:pPr>
-                          <w:jc w:val="center"/>
-                        </w:pPr>
-                        <w:r>
-                          <w:rPr>
-                            <w:rFonts w:hint="eastAsia"/>
-                          </w:rPr>
-                          <w:t>对外统一的出错处理函数</w:t>
-                        </w:r>
-                      </w:p>
-                    </w:txbxContent>
-                  </v:textbox>
-                </v:rect>
-                <v:line id="Line 12" o:spid="_x0000_s1032" style="position:absolute;flip:x;visibility:visible;mso-wrap-style:square" from="18294,5943" to="25146,9906" o:connectortype="straight" o:gfxdata="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">
-                  <v:stroke endarrow="block"/>
-                </v:line>
-                <v:rect id="Rectangle 13" o:spid="_x0000_s1033" style="position:absolute;left:11430;top:9906;width:12579;height:4953;visibility:visible;mso-wrap-style:square;v-text-anchor:top" o:gfxdata="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">
-                  <v:textbox>
-                    <w:txbxContent>
-                      <w:p>
-                        <w:r>
-                          <w:rPr>
-                            <w:rFonts w:hint="eastAsia"/>
-                          </w:rPr>
-                          <w:t>根据错误的代号确定错误种类</w:t>
-                        </w:r>
-                      </w:p>
-                    </w:txbxContent>
-                  </v:textbox>
-                </v:rect>
-                <v:rect id="Rectangle 14" o:spid="_x0000_s1034" style="position:absolute;left:27432;top:9906;width:13716;height:4953;visibility:visible;mso-wrap-style:square;v-text-anchor:top" o:gfxdata="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">
-                  <v:textbox>
-                    <w:txbxContent>
-                      <w:p>
-                        <w:r>
-                          <w:rPr>
-                            <w:rFonts w:hint="eastAsia"/>
-                          </w:rPr>
-                          <w:t>根据错误的文件名以及行号确定</w:t>
-                        </w:r>
-                      </w:p>
-                      <w:p>
-                        <w:r>
-                          <w:rPr>
-                            <w:rFonts w:hint="eastAsia"/>
-                          </w:rPr>
-                          <w:t>错误位置</w:t>
-                        </w:r>
-                      </w:p>
-                    </w:txbxContent>
-                  </v:textbox>
-                </v:rect>
-                <v:rect id="Rectangle 15" o:spid="_x0000_s1035" style="position:absolute;left:13716;top:18821;width:25146;height:2972;visibility:visible;mso-wrap-style:square;v-text-anchor:top" o:gfxdata="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">
-                  <v:textbox>
-                    <w:txbxContent>
-                      <w:p>
-                        <w:pPr>
-                          <w:jc w:val="center"/>
-                        </w:pPr>
-                        <w:r>
-                          <w:rPr>
-                            <w:rFonts w:hint="eastAsia"/>
-                          </w:rPr>
-                          <w:t>打印错误信息</w:t>
-                        </w:r>
-                      </w:p>
-                    </w:txbxContent>
-                  </v:textbox>
-                </v:rect>
-                <v:rect id="Rectangle 16" o:spid="_x0000_s1036" style="position:absolute;left:13716;top:24765;width:25146;height:4953;visibility:visible;mso-wrap-style:square;v-text-anchor:top" o:gfxdata="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">
-                  <v:textbox>
-                    <w:txbxContent>
-                      <w:p>
-                        <w:pPr>
-                          <w:tabs>
-                            <w:tab w:val="left" w:pos="720"/>
-                          </w:tabs>
-                        </w:pPr>
-                        <w:r>
-                          <w:rPr>
-                            <w:rFonts w:hint="eastAsia"/>
-                          </w:rPr>
-                          <w:t>清空连接器前申请资源，退出连接器程序</w:t>
-                        </w:r>
-                      </w:p>
-                    </w:txbxContent>
-                  </v:textbox>
-                </v:rect>
-                <v:line id="Line 17" o:spid="_x0000_s1037" style="position:absolute;visibility:visible;mso-wrap-style:square" from="26289,5943" to="33153,9906" o:connectortype="straight" o:gfxdata="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">
-                  <v:stroke endarrow="block"/>
-                </v:line>
-                <v:line id="Line 18" o:spid="_x0000_s1038" style="position:absolute;visibility:visible;mso-wrap-style:square" from="18288,14859" to="18294,18821" o:connectortype="straight" o:gfxdata="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">
-                  <v:stroke endarrow="block"/>
-                </v:line>
-                <v:line id="Line 19" o:spid="_x0000_s1039" style="position:absolute;visibility:visible;mso-wrap-style:square" from="33147,14859" to="33153,18821" o:connectortype="straight" o:gfxdata="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">
-                  <v:stroke endarrow="block"/>
-                </v:line>
-                <v:line id="Line 20" o:spid="_x0000_s1040" style="position:absolute;visibility:visible;mso-wrap-style:square" from="26282,21793" to="26289,24765" o:connectortype="straight" o:gfxdata="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">
-                  <v:stroke endarrow="block"/>
-                </v:line>
-                <w10:anchorlock/>
-              </v:group>
-            </w:pict>
-          </mc:Fallback>
-        </mc:AlternateContent>
-      </w:r>
-    </w:p>
-    <w:p>
-      <w:pPr>
-        <w:pStyle w:val="af3"/>
-        <w:rPr>
-          <w:rFonts w:eastAsia="仿宋_GB2312" w:cs="Times New Roman"/>
-        </w:rPr>
-      </w:pPr>
-      <w:bookmarkStart w:id="48" w:name="_Toc164668822"/>
-      <w:bookmarkStart w:id="49" w:name="_Toc416076853"/>
-      <w:r>
-        <w:rPr>
-          <w:rFonts w:eastAsia="仿宋_GB2312" w:cs="Times New Roman"/>
-        </w:rPr>
-        <w:t>图</w:t>
-      </w:r>
-      <w:r>
-        <w:rPr>
-          <w:rFonts w:eastAsia="仿宋_GB2312" w:cs="Times New Roman"/>
-        </w:rPr>
-        <w:t xml:space="preserve"> </w:t>
-      </w:r>
-      <w:r>
-        <w:rPr>
-          <w:rFonts w:eastAsia="仿宋_GB2312" w:cs="Times New Roman"/>
-        </w:rPr>
-        <w:fldChar w:fldCharType="begin"/>
-      </w:r>
-      <w:r>
-        <w:rPr>
-          <w:rFonts w:eastAsia="仿宋_GB2312" w:cs="Times New Roman"/>
-        </w:rPr>
-        <w:instrText xml:space="preserve"> STYLEREF 1 \s </w:instrText>
-      </w:r>
-      <w:r>
-        <w:rPr>
-          <w:rFonts w:eastAsia="仿宋_GB2312" w:cs="Times New Roman"/>
-        </w:rPr>
-        <w:fldChar w:fldCharType="separate"/>
-      </w:r>
-      <w:r>
-        <w:rPr>
-          <w:rFonts w:eastAsia="仿宋_GB2312" w:cs="Times New Roman"/>
-          <w:noProof/>
-        </w:rPr>
-        <w:t>3</w:t>
-      </w:r>
-      <w:r>
-        <w:rPr>
-          <w:rFonts w:eastAsia="仿宋_GB2312" w:cs="Times New Roman"/>
-        </w:rPr>
-        <w:fldChar w:fldCharType="end"/>
-      </w:r>
-      <w:r>
-        <w:rPr>
-          <w:rFonts w:eastAsia="仿宋_GB2312" w:cs="Times New Roman"/>
-        </w:rPr>
-        <w:t>.</w:t>
-      </w:r>
-      <w:r>
-        <w:rPr>
-          <w:rFonts w:eastAsia="仿宋_GB2312" w:cs="Times New Roman"/>
-        </w:rPr>
-        <w:fldChar w:fldCharType="begin"/>
-      </w:r>
-      <w:r>
-        <w:rPr>
-          <w:rFonts w:eastAsia="仿宋_GB2312" w:cs="Times New Roman"/>
-        </w:rPr>
-        <w:instrText xml:space="preserve"> SEQ </w:instrText>
-      </w:r>
-      <w:r>
-        <w:rPr>
-          <w:rFonts w:eastAsia="仿宋_GB2312" w:cs="Times New Roman"/>
-        </w:rPr>
-        <w:instrText>图</w:instrText>
-      </w:r>
-      <w:r>
-        <w:rPr>
-          <w:rFonts w:eastAsia="仿宋_GB2312" w:cs="Times New Roman"/>
-        </w:rPr>
-        <w:instrText xml:space="preserve"> \* ARABIC \s 1 </w:instrText>
-      </w:r>
-      <w:r>
-        <w:rPr>
-          <w:rFonts w:eastAsia="仿宋_GB2312" w:cs="Times New Roman"/>
-        </w:rPr>
-        <w:fldChar w:fldCharType="separate"/>
-      </w:r>
-      <w:r>
-        <w:rPr>
-          <w:rFonts w:eastAsia="仿宋_GB2312" w:cs="Times New Roman"/>
-          <w:noProof/>
-        </w:rPr>
-        <w:t>1</w:t>
-      </w:r>
-      <w:r>
-        <w:rPr>
-          <w:rFonts w:eastAsia="仿宋_GB2312" w:cs="Times New Roman"/>
-        </w:rPr>
-        <w:fldChar w:fldCharType="end"/>
-      </w:r>
-      <w:r>
-        <w:rPr>
-          <w:rFonts w:eastAsia="仿宋_GB2312" w:cs="Times New Roman"/>
-        </w:rPr>
-        <w:t xml:space="preserve"> </w:t>
-      </w:r>
-      <w:r>
-        <w:rPr>
-          <w:rFonts w:eastAsia="仿宋_GB2312" w:cs="Times New Roman"/>
-        </w:rPr>
-        <w:t>流程图</w:t>
-      </w:r>
-      <w:bookmarkEnd w:id="48"/>
-      <w:bookmarkEnd w:id="49"/>
+        <w:t>相关的上下文</w:t>
+      </w:r>
+      <w:r>
+        <w:rPr>
+          <w:rFonts w:eastAsia="仿宋_GB2312" w:hint="eastAsia"/>
+        </w:rPr>
+        <w:t>，</w:t>
+      </w:r>
+      <w:r>
+        <w:rPr>
+          <w:rFonts w:eastAsia="仿宋_GB2312" w:hint="eastAsia"/>
+        </w:rPr>
+        <w:t>其中有</w:t>
+      </w:r>
+      <w:r>
+        <w:rPr>
+          <w:rFonts w:eastAsia="仿宋_GB2312" w:hint="eastAsia"/>
+        </w:rPr>
+        <w:t>用户</w:t>
+      </w:r>
+      <w:r>
+        <w:rPr>
+          <w:rFonts w:eastAsia="仿宋_GB2312" w:hint="eastAsia"/>
+        </w:rPr>
+        <w:t>兴趣</w:t>
+      </w:r>
+      <w:r>
+        <w:rPr>
+          <w:rFonts w:eastAsia="仿宋_GB2312" w:hint="eastAsia"/>
+        </w:rPr>
+        <w:t>的变化效应，物品流行度的时间效应以及用户兴趣变化的效应，并利用矩阵分解模型将这</w:t>
+      </w:r>
+      <w:r>
+        <w:rPr>
+          <w:rFonts w:eastAsia="仿宋_GB2312" w:hint="eastAsia"/>
+        </w:rPr>
+        <w:t>几种</w:t>
+      </w:r>
+      <w:r>
+        <w:rPr>
+          <w:rFonts w:eastAsia="仿宋_GB2312" w:hint="eastAsia"/>
+        </w:rPr>
+        <w:t>建模到矩阵分解模型中。</w:t>
+      </w:r>
     </w:p>
     <w:p>
       <w:pPr>
@@ -21666,6 +23288,16 @@
           <w:rFonts w:eastAsia="仿宋_GB2312"/>
         </w:rPr>
       </w:pPr>
+      <w:bookmarkStart w:id="45" w:name="_Toc165262366"/>
+      <w:bookmarkStart w:id="46" w:name="_Toc415728262"/>
+      <w:bookmarkEnd w:id="45"/>
+      <w:bookmarkEnd w:id="46"/>
+      <w:r>
+        <w:rPr>
+          <w:rFonts w:eastAsia="仿宋_GB2312" w:hint="eastAsia"/>
+        </w:rPr>
+        <w:t>特征</w:t>
+      </w:r>
       <w:r>
         <w:rPr>
           <w:rFonts w:eastAsia="仿宋_GB2312" w:hint="eastAsia"/>
@@ -21674,9 +23306,33 @@
       </w:r>
       <w:r>
         <w:rPr>
+          <w:rFonts w:eastAsia="仿宋_GB2312" w:hint="eastAsia"/>
+        </w:rPr>
+        <w:t>数学</w:t>
+      </w:r>
+      <w:r>
+        <w:rPr>
           <w:rFonts w:eastAsia="仿宋_GB2312"/>
         </w:rPr>
         <w:t>描述</w:t>
+      </w:r>
+      <w:r>
+        <w:rPr>
+          <w:rFonts w:eastAsia="仿宋_GB2312" w:hint="eastAsia"/>
+        </w:rPr>
+        <w:t>（</w:t>
+      </w:r>
+      <w:r>
+        <w:rPr>
+          <w:rFonts w:eastAsia="仿宋_GB2312" w:hint="eastAsia"/>
+        </w:rPr>
+        <w:t>fix</w:t>
+      </w:r>
+      <w:r>
+        <w:rPr>
+          <w:rFonts w:eastAsia="仿宋_GB2312"/>
+        </w:rPr>
+        <w:t>）</w:t>
       </w:r>
     </w:p>
     <w:p>
@@ -22359,6 +24015,7 @@
         <w:rPr>
           <w:rFonts w:hint="eastAsia"/>
         </w:rPr>
+        <w:lastRenderedPageBreak/>
         <w:t>为了在测试集上最小化上面的</w:t>
       </w:r>
       <w:r>
@@ -22399,7 +24056,6 @@
         <w:rPr>
           <w:rFonts w:eastAsia="仿宋_GB2312" w:hint="eastAsia"/>
         </w:rPr>
-        <w:lastRenderedPageBreak/>
         <w:t>推荐</w:t>
       </w:r>
       <w:r>
@@ -22419,22 +24075,32 @@
           <w:rFonts w:eastAsia="仿宋_GB2312"/>
         </w:rPr>
         <w:t>模型</w:t>
+      </w:r>
+      <w:r>
+        <w:rPr>
+          <w:rFonts w:eastAsia="仿宋_GB2312" w:hint="eastAsia"/>
+        </w:rPr>
+        <w:t>（</w:t>
+      </w:r>
+      <w:r>
+        <w:rPr>
+          <w:rFonts w:eastAsia="仿宋_GB2312" w:hint="eastAsia"/>
+        </w:rPr>
+        <w:t>add</w:t>
+      </w:r>
+      <w:bookmarkStart w:id="47" w:name="_GoBack"/>
+      <w:bookmarkEnd w:id="47"/>
+      <w:r>
+        <w:rPr>
+          <w:rFonts w:eastAsia="仿宋_GB2312"/>
+        </w:rPr>
+        <w:t>）</w:t>
       </w:r>
     </w:p>
     <w:p>
       <w:pPr>
         <w:pStyle w:val="a4"/>
         <w:ind w:firstLine="480"/>
-      </w:pPr>
-    </w:p>
-    <w:p>
-      <w:pPr>
-        <w:pStyle w:val="4"/>
-        <w:spacing w:before="240" w:after="120"/>
-        <w:ind w:left="862" w:hanging="862"/>
-        <w:rPr>
-          <w:rFonts w:eastAsia="仿宋_GB2312"/>
-        </w:rPr>
       </w:pPr>
     </w:p>
     <w:p>
@@ -22446,20 +24112,20 @@
           <w:rFonts w:eastAsia="仿宋_GB2312"/>
         </w:rPr>
       </w:pPr>
-      <w:bookmarkStart w:id="50" w:name="_Toc165262367"/>
-      <w:bookmarkStart w:id="51" w:name="_Toc415728263"/>
+      <w:bookmarkStart w:id="48" w:name="_Toc165262367"/>
+      <w:bookmarkStart w:id="49" w:name="_Toc415728263"/>
       <w:r>
         <w:rPr>
           <w:rFonts w:eastAsia="仿宋_GB2312"/>
         </w:rPr>
         <w:t>本章小结</w:t>
       </w:r>
-      <w:bookmarkStart w:id="52" w:name="_Toc165262368"/>
-      <w:bookmarkStart w:id="53" w:name="_Toc415728264"/>
+      <w:bookmarkStart w:id="50" w:name="_Toc165262368"/>
+      <w:bookmarkStart w:id="51" w:name="_Toc415728264"/>
+      <w:bookmarkEnd w:id="48"/>
+      <w:bookmarkEnd w:id="49"/>
       <w:bookmarkEnd w:id="50"/>
       <w:bookmarkEnd w:id="51"/>
-      <w:bookmarkEnd w:id="52"/>
-      <w:bookmarkEnd w:id="53"/>
     </w:p>
     <w:p>
       <w:pPr>
@@ -22516,7 +24182,7 @@
           <w:rFonts w:eastAsia="仿宋_GB2312"/>
         </w:rPr>
       </w:pPr>
-      <w:bookmarkStart w:id="54" w:name="_Toc415728265"/>
+      <w:bookmarkStart w:id="52" w:name="_Toc415728265"/>
       <w:r>
         <w:rPr>
           <w:rFonts w:eastAsia="仿宋_GB2312" w:hint="eastAsia"/>
@@ -22530,7 +24196,7 @@
         </w:rPr>
         <w:t>设计与实现</w:t>
       </w:r>
-      <w:bookmarkEnd w:id="54"/>
+      <w:bookmarkEnd w:id="52"/>
     </w:p>
     <w:p>
       <w:pPr>
@@ -24163,7 +25829,7 @@
         <w:rPr>
           <w:rFonts w:hint="eastAsia"/>
         </w:rPr>
-        <w:t xml:space="preserve"> u</w:t>
+        <w:t>u</w:t>
       </w:r>
       <w:r>
         <w:rPr>
@@ -24538,10 +26204,10 @@
       <w:pPr>
         <w:pStyle w:val="3"/>
       </w:pPr>
-      <w:bookmarkStart w:id="55" w:name="_Toc165262371"/>
-      <w:bookmarkStart w:id="56" w:name="_Toc415728267"/>
-      <w:bookmarkEnd w:id="55"/>
-      <w:bookmarkEnd w:id="56"/>
+      <w:bookmarkStart w:id="53" w:name="_Toc165262371"/>
+      <w:bookmarkStart w:id="54" w:name="_Toc415728267"/>
+      <w:bookmarkEnd w:id="53"/>
+      <w:bookmarkEnd w:id="54"/>
       <w:r>
         <w:rPr>
           <w:rFonts w:eastAsia="仿宋_GB2312" w:hint="eastAsia"/>
@@ -25097,7 +26763,7 @@
       <w:pPr>
         <w:pStyle w:val="af3"/>
       </w:pPr>
-      <w:bookmarkStart w:id="57" w:name="_Toc416076854"/>
+      <w:bookmarkStart w:id="55" w:name="_Toc416076854"/>
       <w:r>
         <w:rPr>
           <w:rFonts w:hint="eastAsia"/>
@@ -25155,7 +26821,7 @@
         </w:rPr>
         <w:t>推荐子系统架构图</w:t>
       </w:r>
-      <w:bookmarkEnd w:id="57"/>
+      <w:bookmarkEnd w:id="55"/>
     </w:p>
     <w:p>
       <w:pPr>
@@ -25581,7 +27247,7 @@
       <w:pPr>
         <w:pStyle w:val="af3"/>
       </w:pPr>
-      <w:bookmarkStart w:id="58" w:name="_Toc416076855"/>
+      <w:bookmarkStart w:id="56" w:name="_Toc416076855"/>
       <w:r>
         <w:rPr>
           <w:rFonts w:hint="eastAsia"/>
@@ -25639,12 +27305,13 @@
         </w:rPr>
         <w:t>推荐引擎结构图</w:t>
       </w:r>
-      <w:bookmarkEnd w:id="58"/>
+      <w:bookmarkEnd w:id="56"/>
     </w:p>
     <w:p>
       <w:pPr>
         <w:pStyle w:val="a4"/>
         <w:ind w:firstLine="480"/>
+        <w:jc w:val="center"/>
       </w:pPr>
       <w:r>
         <w:rPr>
@@ -25654,8 +27321,8 @@
         <w:lastRenderedPageBreak/>
         <w:drawing>
           <wp:inline distT="0" distB="0" distL="0" distR="0">
-            <wp:extent cx="4496427" cy="5849166"/>
-            <wp:effectExtent l="0" t="0" r="0" b="0"/>
+            <wp:extent cx="2838741" cy="3692769"/>
+            <wp:effectExtent l="0" t="0" r="0" b="3175"/>
             <wp:docPr id="25" name="图片 25"/>
             <wp:cNvGraphicFramePr>
               <a:graphicFrameLocks xmlns:a="http://schemas.openxmlformats.org/drawingml/2006/main" noChangeAspect="1"/>
@@ -25682,7 +27349,7 @@
                   <pic:spPr>
                     <a:xfrm>
                       <a:off x="0" y="0"/>
-                      <a:ext cx="4496427" cy="5849166"/>
+                      <a:ext cx="2850686" cy="3708308"/>
                     </a:xfrm>
                     <a:prstGeom prst="rect">
                       <a:avLst/>
@@ -25849,21 +27516,20 @@
           <w:rFonts w:eastAsia="仿宋_GB2312"/>
         </w:rPr>
       </w:pPr>
-      <w:bookmarkStart w:id="59" w:name="_Toc165262372"/>
-      <w:bookmarkStart w:id="60" w:name="_Toc415728268"/>
+      <w:bookmarkStart w:id="57" w:name="_Toc165262372"/>
+      <w:bookmarkStart w:id="58" w:name="_Toc415728268"/>
       <w:r>
         <w:rPr>
           <w:rFonts w:eastAsia="仿宋_GB2312"/>
         </w:rPr>
-        <w:lastRenderedPageBreak/>
         <w:t>本章小结</w:t>
       </w:r>
-      <w:bookmarkStart w:id="61" w:name="_Toc165262373"/>
-      <w:bookmarkStart w:id="62" w:name="_Toc415728269"/>
+      <w:bookmarkStart w:id="59" w:name="_Toc165262373"/>
+      <w:bookmarkStart w:id="60" w:name="_Toc415728269"/>
+      <w:bookmarkEnd w:id="57"/>
+      <w:bookmarkEnd w:id="58"/>
       <w:bookmarkEnd w:id="59"/>
       <w:bookmarkEnd w:id="60"/>
-      <w:bookmarkEnd w:id="61"/>
-      <w:bookmarkEnd w:id="62"/>
     </w:p>
     <w:p>
       <w:pPr>
@@ -25871,9 +27537,57 @@
         <w:spacing w:line="360" w:lineRule="auto"/>
         <w:ind w:firstLine="480"/>
         <w:rPr>
-          <w:rFonts w:eastAsia="仿宋_GB2312"/>
-        </w:rPr>
-      </w:pPr>
+          <w:rFonts w:asciiTheme="minorEastAsia" w:eastAsiaTheme="minorEastAsia" w:hAnsiTheme="minorEastAsia"/>
+        </w:rPr>
+      </w:pPr>
+      <w:r>
+        <w:rPr>
+          <w:rFonts w:asciiTheme="minorEastAsia" w:eastAsiaTheme="minorEastAsia" w:hAnsiTheme="minorEastAsia" w:hint="eastAsia"/>
+        </w:rPr>
+        <w:t>推荐引擎技术是建立在搜索引擎技术基础之上的新的信息传播方式，它致力于解决搜索引擎无法深刻了解用户的问题，致力于解决用户的个人化信息问题，致力于解决用户的潜在信息需求的问题，致力解决信息的垂直单向传播问题，致力于解决还存在于用户头脑中的信息如何通过新的模式跟技术结合的问题。</w:t>
+      </w:r>
+      <w:r>
+        <w:rPr>
+          <w:rFonts w:asciiTheme="minorEastAsia" w:eastAsiaTheme="minorEastAsia" w:hAnsiTheme="minorEastAsia" w:hint="eastAsia"/>
+        </w:rPr>
+        <w:t>本章</w:t>
+      </w:r>
+      <w:r>
+        <w:rPr>
+          <w:rFonts w:asciiTheme="minorEastAsia" w:eastAsiaTheme="minorEastAsia" w:hAnsiTheme="minorEastAsia"/>
+        </w:rPr>
+        <w:t>主要解决推荐</w:t>
+      </w:r>
+      <w:r>
+        <w:rPr>
+          <w:rFonts w:asciiTheme="minorEastAsia" w:eastAsiaTheme="minorEastAsia" w:hAnsiTheme="minorEastAsia" w:hint="eastAsia"/>
+        </w:rPr>
+        <w:t>引擎</w:t>
+      </w:r>
+      <w:r>
+        <w:rPr>
+          <w:rFonts w:asciiTheme="minorEastAsia" w:eastAsiaTheme="minorEastAsia" w:hAnsiTheme="minorEastAsia"/>
+        </w:rPr>
+        <w:t>的整体架构与</w:t>
+      </w:r>
+      <w:r>
+        <w:rPr>
+          <w:rFonts w:asciiTheme="minorEastAsia" w:eastAsiaTheme="minorEastAsia" w:hAnsiTheme="minorEastAsia" w:hint="eastAsia"/>
+        </w:rPr>
+        <w:t>技术</w:t>
+      </w:r>
+      <w:r>
+        <w:rPr>
+          <w:rFonts w:asciiTheme="minorEastAsia" w:eastAsiaTheme="minorEastAsia" w:hAnsiTheme="minorEastAsia"/>
+        </w:rPr>
+        <w:t>架构实现</w:t>
+      </w:r>
+      <w:r>
+        <w:rPr>
+          <w:rFonts w:asciiTheme="minorEastAsia" w:eastAsiaTheme="minorEastAsia" w:hAnsiTheme="minorEastAsia" w:hint="eastAsia"/>
+        </w:rPr>
+        <w:t>。</w:t>
+      </w:r>
     </w:p>
     <w:p>
       <w:pPr>
@@ -25933,7 +27647,7 @@
           <w:rFonts w:eastAsia="仿宋_GB2312"/>
         </w:rPr>
       </w:pPr>
-      <w:bookmarkStart w:id="63" w:name="_Toc415728270"/>
+      <w:bookmarkStart w:id="61" w:name="_Toc415728270"/>
       <w:r>
         <w:rPr>
           <w:rFonts w:eastAsia="仿宋_GB2312" w:hint="eastAsia"/>
@@ -25959,7 +27673,7 @@
         </w:rPr>
         <w:t>与实现</w:t>
       </w:r>
-      <w:bookmarkEnd w:id="63"/>
+      <w:bookmarkEnd w:id="61"/>
     </w:p>
     <w:p>
       <w:pPr>
@@ -26269,10 +27983,10 @@
       <w:pPr>
         <w:pStyle w:val="3"/>
       </w:pPr>
-      <w:bookmarkStart w:id="64" w:name="_Toc165262376"/>
-      <w:bookmarkStart w:id="65" w:name="_Toc415728272"/>
-      <w:bookmarkEnd w:id="64"/>
-      <w:bookmarkEnd w:id="65"/>
+      <w:bookmarkStart w:id="62" w:name="_Toc165262376"/>
+      <w:bookmarkStart w:id="63" w:name="_Toc415728272"/>
+      <w:bookmarkEnd w:id="62"/>
+      <w:bookmarkEnd w:id="63"/>
       <w:r>
         <w:rPr>
           <w:rFonts w:hint="eastAsia"/>
@@ -26860,20 +28574,20 @@
           <w:rFonts w:eastAsia="仿宋_GB2312"/>
         </w:rPr>
       </w:pPr>
-      <w:bookmarkStart w:id="66" w:name="_Toc165262377"/>
-      <w:bookmarkStart w:id="67" w:name="_Toc415728273"/>
+      <w:bookmarkStart w:id="64" w:name="_Toc165262377"/>
+      <w:bookmarkStart w:id="65" w:name="_Toc415728273"/>
       <w:r>
         <w:rPr>
           <w:rFonts w:eastAsia="仿宋_GB2312"/>
         </w:rPr>
         <w:t>本章小结</w:t>
       </w:r>
-      <w:bookmarkStart w:id="68" w:name="_Toc165262378"/>
-      <w:bookmarkStart w:id="69" w:name="_Toc415728274"/>
+      <w:bookmarkStart w:id="66" w:name="_Toc165262378"/>
+      <w:bookmarkStart w:id="67" w:name="_Toc415728274"/>
+      <w:bookmarkEnd w:id="64"/>
+      <w:bookmarkEnd w:id="65"/>
       <w:bookmarkEnd w:id="66"/>
       <w:bookmarkEnd w:id="67"/>
-      <w:bookmarkEnd w:id="68"/>
-      <w:bookmarkEnd w:id="69"/>
     </w:p>
     <w:p>
       <w:pPr>
@@ -27039,7 +28753,7 @@
           <w:rFonts w:eastAsia="仿宋_GB2312"/>
         </w:rPr>
       </w:pPr>
-      <w:bookmarkStart w:id="70" w:name="_Toc415728275"/>
+      <w:bookmarkStart w:id="68" w:name="_Toc415728275"/>
       <w:r>
         <w:rPr>
           <w:rFonts w:eastAsia="仿宋_GB2312" w:hint="eastAsia"/>
@@ -27059,7 +28773,7 @@
         </w:rPr>
         <w:t>实现</w:t>
       </w:r>
-      <w:bookmarkEnd w:id="70"/>
+      <w:bookmarkEnd w:id="68"/>
     </w:p>
     <w:p>
       <w:pPr>
@@ -27259,10 +28973,10 @@
           <w:rFonts w:eastAsia="仿宋_GB2312"/>
         </w:rPr>
       </w:pPr>
-      <w:bookmarkStart w:id="71" w:name="_Toc165262381"/>
-      <w:bookmarkStart w:id="72" w:name="_Toc415728277"/>
-      <w:bookmarkEnd w:id="71"/>
-      <w:bookmarkEnd w:id="72"/>
+      <w:bookmarkStart w:id="69" w:name="_Toc165262381"/>
+      <w:bookmarkStart w:id="70" w:name="_Toc415728277"/>
+      <w:bookmarkEnd w:id="69"/>
+      <w:bookmarkEnd w:id="70"/>
       <w:r>
         <w:rPr>
           <w:rFonts w:eastAsia="仿宋_GB2312" w:hint="eastAsia"/>
@@ -27390,7 +29104,7 @@
       <w:pPr>
         <w:pStyle w:val="af3"/>
       </w:pPr>
-      <w:bookmarkStart w:id="73" w:name="_Toc416076856"/>
+      <w:bookmarkStart w:id="71" w:name="_Toc416076856"/>
       <w:r>
         <w:rPr>
           <w:rFonts w:hint="eastAsia"/>
@@ -27451,7 +29165,7 @@
       <w:r>
         <w:t>总体架构</w:t>
       </w:r>
-      <w:bookmarkEnd w:id="73"/>
+      <w:bookmarkEnd w:id="71"/>
     </w:p>
     <w:p>
       <w:pPr>
@@ -27546,7 +29260,7 @@
       <w:pPr>
         <w:pStyle w:val="af3"/>
       </w:pPr>
-      <w:bookmarkStart w:id="74" w:name="_Toc416076857"/>
+      <w:bookmarkStart w:id="72" w:name="_Toc416076857"/>
       <w:r>
         <w:rPr>
           <w:rFonts w:hint="eastAsia"/>
@@ -27604,7 +29318,7 @@
         </w:rPr>
         <w:t>展示系统功能模块</w:t>
       </w:r>
-      <w:bookmarkEnd w:id="74"/>
+      <w:bookmarkEnd w:id="72"/>
     </w:p>
     <w:p>
       <w:pPr>
@@ -29922,16 +31636,16 @@
           <w:rFonts w:eastAsia="仿宋_GB2312"/>
         </w:rPr>
       </w:pPr>
-      <w:bookmarkStart w:id="75" w:name="_Toc165262382"/>
-      <w:bookmarkStart w:id="76" w:name="_Toc415728278"/>
+      <w:bookmarkStart w:id="73" w:name="_Toc165262382"/>
+      <w:bookmarkStart w:id="74" w:name="_Toc415728278"/>
       <w:r>
         <w:rPr>
           <w:rFonts w:eastAsia="仿宋_GB2312"/>
         </w:rPr>
         <w:t>本章小结</w:t>
       </w:r>
-      <w:bookmarkEnd w:id="75"/>
-      <w:bookmarkEnd w:id="76"/>
+      <w:bookmarkEnd w:id="73"/>
+      <w:bookmarkEnd w:id="74"/>
     </w:p>
     <w:p>
       <w:pPr>
@@ -30173,10 +31887,10 @@
           <w:rFonts w:eastAsia="仿宋_GB2312"/>
         </w:rPr>
       </w:pPr>
-      <w:bookmarkStart w:id="77" w:name="_Toc165262383"/>
-      <w:bookmarkStart w:id="78" w:name="_Toc415728279"/>
-      <w:bookmarkEnd w:id="77"/>
-      <w:bookmarkEnd w:id="78"/>
+      <w:bookmarkStart w:id="75" w:name="_Toc165262383"/>
+      <w:bookmarkStart w:id="76" w:name="_Toc415728279"/>
+      <w:bookmarkEnd w:id="75"/>
+      <w:bookmarkEnd w:id="76"/>
       <w:r>
         <w:rPr>
           <w:rFonts w:eastAsia="仿宋_GB2312" w:hint="eastAsia"/>
@@ -30349,31 +32063,31 @@
           <w:rFonts w:eastAsia="仿宋_GB2312"/>
         </w:rPr>
       </w:pPr>
-      <w:bookmarkStart w:id="79" w:name="_Toc165262386"/>
-      <w:bookmarkStart w:id="80" w:name="_Toc415728282"/>
+      <w:bookmarkStart w:id="77" w:name="_Toc165262386"/>
+      <w:bookmarkStart w:id="78" w:name="_Toc415728282"/>
+      <w:bookmarkEnd w:id="77"/>
+      <w:bookmarkEnd w:id="78"/>
+      <w:r>
+        <w:rPr>
+          <w:rFonts w:eastAsia="仿宋_GB2312" w:hint="eastAsia"/>
+        </w:rPr>
+        <w:t>推荐</w:t>
+      </w:r>
+      <w:r>
+        <w:rPr>
+          <w:rFonts w:eastAsia="仿宋_GB2312"/>
+        </w:rPr>
+        <w:t>系统展望</w:t>
+      </w:r>
+    </w:p>
+    <w:p>
+      <w:pPr>
+        <w:pStyle w:val="3"/>
+      </w:pPr>
+      <w:bookmarkStart w:id="79" w:name="_Toc165262388"/>
+      <w:bookmarkStart w:id="80" w:name="_Toc415728284"/>
       <w:bookmarkEnd w:id="79"/>
       <w:bookmarkEnd w:id="80"/>
-      <w:r>
-        <w:rPr>
-          <w:rFonts w:eastAsia="仿宋_GB2312" w:hint="eastAsia"/>
-        </w:rPr>
-        <w:t>推荐</w:t>
-      </w:r>
-      <w:r>
-        <w:rPr>
-          <w:rFonts w:eastAsia="仿宋_GB2312"/>
-        </w:rPr>
-        <w:t>系统展望</w:t>
-      </w:r>
-    </w:p>
-    <w:p>
-      <w:pPr>
-        <w:pStyle w:val="3"/>
-      </w:pPr>
-      <w:bookmarkStart w:id="81" w:name="_Toc165262388"/>
-      <w:bookmarkStart w:id="82" w:name="_Toc415728284"/>
-      <w:bookmarkEnd w:id="81"/>
-      <w:bookmarkEnd w:id="82"/>
     </w:p>
     <w:p>
       <w:pPr>
@@ -30442,8 +32156,8 @@
           <w:rFonts w:eastAsia="仿宋_GB2312"/>
         </w:rPr>
       </w:pPr>
-      <w:bookmarkStart w:id="83" w:name="_Toc165262394"/>
-      <w:bookmarkStart w:id="84" w:name="_Toc415728290"/>
+      <w:bookmarkStart w:id="81" w:name="_Toc165262394"/>
+      <w:bookmarkStart w:id="82" w:name="_Toc415728290"/>
       <w:r>
         <w:rPr>
           <w:rFonts w:eastAsia="仿宋_GB2312"/>
@@ -30451,8 +32165,8 @@
         <w:lastRenderedPageBreak/>
         <w:t>参考文献</w:t>
       </w:r>
-      <w:bookmarkEnd w:id="83"/>
-      <w:bookmarkEnd w:id="84"/>
+      <w:bookmarkEnd w:id="81"/>
+      <w:bookmarkEnd w:id="82"/>
     </w:p>
     <w:p>
       <w:pPr>
@@ -30596,7 +32310,19 @@
         <w:rPr>
           <w:rFonts w:eastAsia="仿宋_GB2312"/>
         </w:rPr>
-        <w:t>Francois Fouss, Alain Pirotte, Jean-Michel Renders, and Marco Saerens.Random-walk computation of similarities between nodes of a graph with application to collaborative recommendation. IEEE Trans. on Knowl. and Data Eng., 19:355–369, March 2007.</w:t>
+        <w:t>Francois Fouss, Alain Pirotte, Jean-Michel Renders, and Marco Saerens.</w:t>
+      </w:r>
+      <w:r>
+        <w:rPr>
+          <w:rFonts w:eastAsia="仿宋_GB2312"/>
+        </w:rPr>
+        <w:t xml:space="preserve"> </w:t>
+      </w:r>
+      <w:r>
+        <w:rPr>
+          <w:rFonts w:eastAsia="仿宋_GB2312"/>
+        </w:rPr>
+        <w:t>Random-walk computation of similarities between nodes of a graph with application to collaborative recommendation. IEEE Trans. on Knowl. and Data Eng., 19:355–369, March 2007.</w:t>
       </w:r>
     </w:p>
   </w:endnote>
@@ -30695,7 +32421,7 @@
         <w:rStyle w:val="af9"/>
         <w:noProof/>
       </w:rPr>
-      <w:t>20</w:t>
+      <w:t>23</w:t>
     </w:r>
     <w:r>
       <w:rPr>
@@ -30779,7 +32505,7 @@
         <w:rStyle w:val="af9"/>
         <w:noProof/>
       </w:rPr>
-      <w:t>29</w:t>
+      <w:t>25</w:t>
     </w:r>
     <w:r>
       <w:rPr>
@@ -30863,7 +32589,7 @@
         <w:rStyle w:val="af9"/>
         <w:noProof/>
       </w:rPr>
-      <w:t>36</w:t>
+      <w:t>34</w:t>
     </w:r>
     <w:r>
       <w:rPr>
@@ -30947,7 +32673,7 @@
         <w:rStyle w:val="af9"/>
         <w:noProof/>
       </w:rPr>
-      <w:t>37</w:t>
+      <w:t>35</w:t>
     </w:r>
     <w:r>
       <w:rPr>
@@ -31241,7 +32967,7 @@
         <w:rStyle w:val="af9"/>
         <w:noProof/>
       </w:rPr>
-      <w:t>17</w:t>
+      <w:t>15</w:t>
     </w:r>
     <w:r>
       <w:rPr>
@@ -32409,14 +34135,7 @@
         <w:rFonts w:hint="eastAsia"/>
         <w:noProof/>
       </w:rPr>
-      <w:t>评分预测中用户兴趣预测的模型</w:t>
-    </w:r>
-    <w:r>
-      <w:rPr>
-        <w:rFonts w:hint="eastAsia"/>
-        <w:noProof/>
-      </w:rPr>
-      <w:t>(fix)</w:t>
+      <w:t>评分预测中用户物品特征的模型</w:t>
     </w:r>
     <w:r>
       <w:fldChar w:fldCharType="end"/>
@@ -35698,7 +37417,7 @@
 </file>
 
 <file path=customXml/itemProps1.xml><?xml version="1.0" encoding="utf-8"?>
-<ds:datastoreItem xmlns:ds="http://schemas.openxmlformats.org/officeDocument/2006/customXml" ds:itemID="{D2141AAE-73F8-4099-875E-A3987D62A875}">
+<ds:datastoreItem xmlns:ds="http://schemas.openxmlformats.org/officeDocument/2006/customXml" ds:itemID="{C2C69CCD-8ADE-435C-BFD1-21BB73DF59ED}">
   <ds:schemaRefs>
     <ds:schemaRef ds:uri="http://schemas.openxmlformats.org/officeDocument/2006/bibliography"/>
   </ds:schemaRefs>

</xml_diff>